<commit_message>
Added some structure to the report
</commit_message>
<xml_diff>
--- a/Group Project Report.docx
+++ b/Group Project Report.docx
@@ -1,20 +1,426 @@
 
 <file path=word/document.xml><?xml version="1.0" encoding="utf-8"?>
-<w:document xmlns:r="http://schemas.openxmlformats.org/officeDocument/2006/relationships" xmlns:wp="http://schemas.openxmlformats.org/drawingml/2006/wordprocessingDrawing" xmlns:w="http://schemas.openxmlformats.org/wordprocessingml/2006/main" xmlns:w10="urn:schemas-microsoft-com:office:word" xmlns:w14="http://schemas.microsoft.com/office/word/2010/wordml" xmlns:wps="http://schemas.microsoft.com/office/word/2010/wordprocessingShape" xmlns:wpg="http://schemas.microsoft.com/office/word/2010/wordprocessingGroup" xmlns:mc="http://schemas.openxmlformats.org/markup-compatibility/2006" xmlns:v="urn:schemas-microsoft-com:vml" xmlns:o="urn:schemas-microsoft-com:office:office" xmlns:m="http://schemas.openxmlformats.org/officeDocument/2006/math" mc:Ignorable="w14">
+<w:document xmlns:wpc="http://schemas.microsoft.com/office/word/2010/wordprocessingCanvas" xmlns:cx="http://schemas.microsoft.com/office/drawing/2014/chartex" xmlns:cx1="http://schemas.microsoft.com/office/drawing/2015/9/8/chartex" xmlns:cx2="http://schemas.microsoft.com/office/drawing/2015/10/21/chartex" xmlns:cx3="http://schemas.microsoft.com/office/drawing/2016/5/9/chartex" xmlns:cx4="http://schemas.microsoft.com/office/drawing/2016/5/10/chartex" xmlns:cx5="http://schemas.microsoft.com/office/drawing/2016/5/11/chartex" xmlns:cx6="http://schemas.microsoft.com/office/drawing/2016/5/12/chartex" xmlns:cx7="http://schemas.microsoft.com/office/drawing/2016/5/13/chartex" xmlns:cx8="http://schemas.microsoft.com/office/drawing/2016/5/14/chartex" xmlns:mc="http://schemas.openxmlformats.org/markup-compatibility/2006" xmlns:aink="http://schemas.microsoft.com/office/drawing/2016/ink" xmlns:am3d="http://schemas.microsoft.com/office/drawing/2017/model3d" xmlns:o="urn:schemas-microsoft-com:office:office" xmlns:r="http://schemas.openxmlformats.org/officeDocument/2006/relationships" xmlns:m="http://schemas.openxmlformats.org/officeDocument/2006/math" xmlns:v="urn:schemas-microsoft-com:vml" xmlns:wp14="http://schemas.microsoft.com/office/word/2010/wordprocessingDrawing" xmlns:wp="http://schemas.openxmlformats.org/drawingml/2006/wordprocessingDrawing" xmlns:w10="urn:schemas-microsoft-com:office:word" xmlns:w="http://schemas.openxmlformats.org/wordprocessingml/2006/main" xmlns:w14="http://schemas.microsoft.com/office/word/2010/wordml" xmlns:w15="http://schemas.microsoft.com/office/word/2012/wordml" xmlns:w16cid="http://schemas.microsoft.com/office/word/2016/wordml/cid" xmlns:w16se="http://schemas.microsoft.com/office/word/2015/wordml/symex" xmlns:wpg="http://schemas.microsoft.com/office/word/2010/wordprocessingGroup" xmlns:wpi="http://schemas.microsoft.com/office/word/2010/wordprocessingInk" xmlns:wne="http://schemas.microsoft.com/office/word/2006/wordml" xmlns:wps="http://schemas.microsoft.com/office/word/2010/wordprocessingShape" mc:Ignorable="w14 w15 w16se w16cid wp14">
   <w:body>
+    <w:p>
+      <w:pPr>
+        <w:pStyle w:val="Body"/>
+        <w:jc w:val="center"/>
+        <w:rPr>
+          <w:sz w:val="32"/>
+          <w:szCs w:val="32"/>
+        </w:rPr>
+      </w:pPr>
+      <w:r>
+        <w:rPr>
+          <w:sz w:val="32"/>
+          <w:szCs w:val="32"/>
+        </w:rPr>
+        <w:t>Group 16</w:t>
+      </w:r>
+    </w:p>
+    <w:p>
+      <w:pPr>
+        <w:pStyle w:val="Body"/>
+        <w:jc w:val="center"/>
+        <w:rPr>
+          <w:sz w:val="32"/>
+          <w:szCs w:val="32"/>
+        </w:rPr>
+      </w:pPr>
+      <w:r>
+        <w:rPr>
+          <w:sz w:val="32"/>
+          <w:szCs w:val="32"/>
+        </w:rPr>
+        <w:t>Group Members: Emmy Woods, Chris Cornell, Brandon Roth</w:t>
+      </w:r>
+    </w:p>
+    <w:p>
+      <w:pPr>
+        <w:pStyle w:val="Body"/>
+        <w:jc w:val="center"/>
+        <w:rPr>
+          <w:sz w:val="32"/>
+          <w:szCs w:val="32"/>
+        </w:rPr>
+      </w:pPr>
+    </w:p>
+    <w:p>
+      <w:pPr>
+        <w:pStyle w:val="Body"/>
+      </w:pPr>
+      <w:r>
+        <w:t>From The README</w:t>
+      </w:r>
+    </w:p>
+    <w:p>
+      <w:pPr>
+        <w:pStyle w:val="Body"/>
+      </w:pPr>
+    </w:p>
+    <w:p>
+      <w:pPr>
+        <w:pStyle w:val="Body"/>
+      </w:pPr>
+      <w:r>
+        <w:t>Matrix Multiplication:</w:t>
+      </w:r>
+    </w:p>
+    <w:p>
+      <w:pPr>
+        <w:pStyle w:val="Body"/>
+      </w:pPr>
+    </w:p>
+    <w:p>
+      <w:pPr>
+        <w:pStyle w:val="Body"/>
+      </w:pPr>
+      <w:r>
+        <w:t>how to build and run matrix multiplication:</w:t>
+      </w:r>
+    </w:p>
+    <w:p>
+      <w:pPr>
+        <w:pStyle w:val="Body"/>
+      </w:pPr>
+    </w:p>
+    <w:p>
+      <w:pPr>
+        <w:pStyle w:val="Body"/>
+      </w:pPr>
+      <w:r>
+        <w:t>the sequential version:</w:t>
+      </w:r>
+    </w:p>
+    <w:p>
+      <w:pPr>
+        <w:pStyle w:val="Body"/>
+      </w:pPr>
+      <w:proofErr w:type="spellStart"/>
+      <w:r>
+        <w:t>gcc</w:t>
+      </w:r>
+      <w:proofErr w:type="spellEnd"/>
+      <w:r>
+        <w:t xml:space="preserve"> </w:t>
+      </w:r>
+      <w:proofErr w:type="spellStart"/>
+      <w:r>
+        <w:t>mmseq.c</w:t>
+      </w:r>
+      <w:proofErr w:type="spellEnd"/>
+      <w:r>
+        <w:t xml:space="preserve"> -o </w:t>
+      </w:r>
+      <w:proofErr w:type="spellStart"/>
+      <w:r>
+        <w:t>mmseq</w:t>
+      </w:r>
+      <w:proofErr w:type="spellEnd"/>
+    </w:p>
+    <w:p>
+      <w:pPr>
+        <w:pStyle w:val="Body"/>
+      </w:pPr>
+      <w:proofErr w:type="gramStart"/>
+      <w:r>
+        <w:t>./</w:t>
+      </w:r>
+      <w:proofErr w:type="spellStart"/>
+      <w:proofErr w:type="gramEnd"/>
+      <w:r>
+        <w:t>mmseq</w:t>
+      </w:r>
+      <w:proofErr w:type="spellEnd"/>
+    </w:p>
+    <w:p>
+      <w:pPr>
+        <w:pStyle w:val="Body"/>
+      </w:pPr>
+    </w:p>
+    <w:p>
+      <w:pPr>
+        <w:pStyle w:val="Body"/>
+      </w:pPr>
+      <w:r>
+        <w:t>the OpenMP version:</w:t>
+      </w:r>
+    </w:p>
+    <w:p>
+      <w:pPr>
+        <w:pStyle w:val="Body"/>
+      </w:pPr>
+      <w:proofErr w:type="spellStart"/>
+      <w:r>
+        <w:t>gcc</w:t>
+      </w:r>
+      <w:proofErr w:type="spellEnd"/>
+      <w:r>
+        <w:t xml:space="preserve"> </w:t>
+      </w:r>
+      <w:proofErr w:type="spellStart"/>
+      <w:r>
+        <w:t>mmomp.c</w:t>
+      </w:r>
+      <w:proofErr w:type="spellEnd"/>
+      <w:r>
+        <w:t xml:space="preserve"> -o </w:t>
+      </w:r>
+      <w:proofErr w:type="spellStart"/>
+      <w:r>
+        <w:t>mmomp</w:t>
+      </w:r>
+      <w:proofErr w:type="spellEnd"/>
+      <w:r>
+        <w:t xml:space="preserve"> -</w:t>
+      </w:r>
+      <w:proofErr w:type="spellStart"/>
+      <w:r>
+        <w:t>fopenmp</w:t>
+      </w:r>
+      <w:proofErr w:type="spellEnd"/>
+    </w:p>
+    <w:p>
+      <w:pPr>
+        <w:pStyle w:val="Body"/>
+      </w:pPr>
+      <w:proofErr w:type="gramStart"/>
+      <w:r>
+        <w:t>./</w:t>
+      </w:r>
+      <w:proofErr w:type="spellStart"/>
+      <w:proofErr w:type="gramEnd"/>
+      <w:r>
+        <w:t>mmomp</w:t>
+      </w:r>
+      <w:proofErr w:type="spellEnd"/>
+    </w:p>
+    <w:p>
+      <w:pPr>
+        <w:pStyle w:val="Body"/>
+      </w:pPr>
+    </w:p>
+    <w:p>
+      <w:pPr>
+        <w:pStyle w:val="Body"/>
+      </w:pPr>
+      <w:r>
+        <w:t xml:space="preserve">the </w:t>
+      </w:r>
+      <w:proofErr w:type="spellStart"/>
+      <w:r>
+        <w:t>pthread</w:t>
+      </w:r>
+      <w:proofErr w:type="spellEnd"/>
+      <w:r>
+        <w:t xml:space="preserve"> version:</w:t>
+      </w:r>
+    </w:p>
+    <w:p>
+      <w:pPr>
+        <w:pStyle w:val="Body"/>
+      </w:pPr>
+      <w:proofErr w:type="spellStart"/>
+      <w:r>
+        <w:t>gcc</w:t>
+      </w:r>
+      <w:proofErr w:type="spellEnd"/>
+      <w:r>
+        <w:t xml:space="preserve"> </w:t>
+      </w:r>
+      <w:proofErr w:type="spellStart"/>
+      <w:r>
+        <w:t>mmpthread.c</w:t>
+      </w:r>
+      <w:proofErr w:type="spellEnd"/>
+      <w:r>
+        <w:t xml:space="preserve"> -</w:t>
+      </w:r>
+      <w:proofErr w:type="spellStart"/>
+      <w:r>
+        <w:t>lpthread</w:t>
+      </w:r>
+      <w:proofErr w:type="spellEnd"/>
+      <w:r>
+        <w:t xml:space="preserve"> -o </w:t>
+      </w:r>
+      <w:proofErr w:type="spellStart"/>
+      <w:r>
+        <w:t>mmpthread</w:t>
+      </w:r>
+      <w:proofErr w:type="spellEnd"/>
+    </w:p>
+    <w:p>
+      <w:pPr>
+        <w:pStyle w:val="Body"/>
+      </w:pPr>
+      <w:proofErr w:type="gramStart"/>
+      <w:r>
+        <w:t>./</w:t>
+      </w:r>
+      <w:proofErr w:type="spellStart"/>
+      <w:proofErr w:type="gramEnd"/>
+      <w:r>
+        <w:t>mmpthread</w:t>
+      </w:r>
+      <w:proofErr w:type="spellEnd"/>
+    </w:p>
+    <w:p>
+      <w:pPr>
+        <w:pStyle w:val="Body"/>
+      </w:pPr>
+    </w:p>
+    <w:p>
+      <w:pPr>
+        <w:pStyle w:val="Body"/>
+      </w:pPr>
+      <w:r>
+        <w:t>How to test:</w:t>
+      </w:r>
+    </w:p>
+    <w:p>
+      <w:pPr>
+        <w:pStyle w:val="Body"/>
+      </w:pPr>
+    </w:p>
+    <w:p>
+      <w:pPr>
+        <w:pStyle w:val="Body"/>
+      </w:pPr>
+      <w:proofErr w:type="gramStart"/>
+      <w:r>
+        <w:t>time .</w:t>
+      </w:r>
+      <w:proofErr w:type="gramEnd"/>
+      <w:r>
+        <w:t>/</w:t>
+      </w:r>
+      <w:proofErr w:type="spellStart"/>
+      <w:r>
+        <w:t>mmseq</w:t>
+      </w:r>
+      <w:proofErr w:type="spellEnd"/>
+    </w:p>
+    <w:p>
+      <w:pPr>
+        <w:pStyle w:val="Body"/>
+      </w:pPr>
+      <w:proofErr w:type="gramStart"/>
+      <w:r>
+        <w:t>time .</w:t>
+      </w:r>
+      <w:proofErr w:type="gramEnd"/>
+      <w:r>
+        <w:t>/</w:t>
+      </w:r>
+      <w:proofErr w:type="spellStart"/>
+      <w:r>
+        <w:t>mmomp</w:t>
+      </w:r>
+      <w:proofErr w:type="spellEnd"/>
+    </w:p>
+    <w:p>
+      <w:pPr>
+        <w:pStyle w:val="Body"/>
+      </w:pPr>
+      <w:proofErr w:type="gramStart"/>
+      <w:r>
+        <w:t>time .</w:t>
+      </w:r>
+      <w:proofErr w:type="gramEnd"/>
+      <w:r>
+        <w:t>/</w:t>
+      </w:r>
+      <w:proofErr w:type="spellStart"/>
+      <w:r>
+        <w:t>mmpthread</w:t>
+      </w:r>
+      <w:proofErr w:type="spellEnd"/>
+    </w:p>
+    <w:p>
+      <w:pPr>
+        <w:pStyle w:val="Body"/>
+      </w:pPr>
+    </w:p>
+    <w:p>
+      <w:pPr>
+        <w:pStyle w:val="Body"/>
+      </w:pPr>
+      <w:r>
+        <w:t xml:space="preserve">The is a constant defined for the size of the matrix called SIZE that needs to be </w:t>
+      </w:r>
+    </w:p>
+    <w:p>
+      <w:pPr>
+        <w:pStyle w:val="Body"/>
+      </w:pPr>
+      <w:r>
+        <w:t xml:space="preserve">changed before testing. In the </w:t>
+      </w:r>
+      <w:proofErr w:type="spellStart"/>
+      <w:r>
+        <w:t>pthread</w:t>
+      </w:r>
+      <w:proofErr w:type="spellEnd"/>
+      <w:r>
+        <w:t xml:space="preserve"> version, there's also a constant for the </w:t>
+      </w:r>
+    </w:p>
+    <w:p>
+      <w:pPr>
+        <w:pStyle w:val="Body"/>
+      </w:pPr>
+      <w:r>
+        <w:t>number of threads which can be changed.</w:t>
+      </w:r>
+    </w:p>
+    <w:p>
+      <w:pPr>
+        <w:pStyle w:val="Body"/>
+      </w:pPr>
+    </w:p>
+    <w:p>
+      <w:pPr>
+        <w:pStyle w:val="Body"/>
+      </w:pPr>
+      <w:r>
+        <w:t xml:space="preserve">There is also code for printing matrices that is commented out. </w:t>
+      </w:r>
+    </w:p>
+    <w:p>
+      <w:pPr>
+        <w:pStyle w:val="Body"/>
+      </w:pPr>
+      <w:r>
+        <w:t>Uncomment that to print matrices to check correctness.</w:t>
+      </w:r>
+    </w:p>
+    <w:p>
+      <w:pPr>
+        <w:pStyle w:val="Body"/>
+      </w:pPr>
+      <w:bookmarkStart w:id="0" w:name="_GoBack"/>
+      <w:bookmarkEnd w:id="0"/>
+    </w:p>
+    <w:p>
+      <w:pPr>
+        <w:pStyle w:val="Body"/>
+        <w:rPr>
+          <w:sz w:val="32"/>
+          <w:szCs w:val="32"/>
+        </w:rPr>
+      </w:pPr>
+    </w:p>
     <w:p>
       <w:pPr>
         <w:pStyle w:val="Body"/>
         <w:numPr>
           <w:ilvl w:val="0"/>
-          <w:numId w:val="1"/>
+          <w:numId w:val="3"/>
         </w:numPr>
-        <w:bidi w:val="0"/>
-      </w:pPr>
-      <w:r>
-        <w:rPr>
-          <w:rtl w:val="0"/>
-        </w:rPr>
+      </w:pPr>
+      <w:r>
         <w:t>hashing algorithm</w:t>
       </w:r>
     </w:p>
@@ -23,14 +429,10 @@
         <w:pStyle w:val="Body"/>
         <w:numPr>
           <w:ilvl w:val="1"/>
-          <w:numId w:val="1"/>
+          <w:numId w:val="3"/>
         </w:numPr>
-        <w:bidi w:val="0"/>
-      </w:pPr>
-      <w:r>
-        <w:rPr>
-          <w:rtl w:val="0"/>
-        </w:rPr>
+      </w:pPr>
+      <w:r>
         <w:t>Sequential</w:t>
       </w:r>
     </w:p>
@@ -39,39 +441,11 @@
         <w:pStyle w:val="Body"/>
         <w:numPr>
           <w:ilvl w:val="2"/>
-          <w:numId w:val="1"/>
+          <w:numId w:val="3"/>
         </w:numPr>
-        <w:bidi w:val="0"/>
-      </w:pPr>
-      <w:r>
-        <w:rPr>
-          <w:rtl w:val="0"/>
-        </w:rPr>
-        <w:t xml:space="preserve">The sequential algorithm has 4 hardcoded loops that pass permutations of each letter in loop one into the passing function to fund a match to the passed in hash. This is done in a sequential matter. Permutations of </w:t>
-      </w:r>
-      <w:r>
-        <w:rPr>
-          <w:rtl w:val="0"/>
-        </w:rPr>
-        <w:t>‘</w:t>
-      </w:r>
-      <w:r>
-        <w:rPr>
-          <w:rtl w:val="0"/>
-        </w:rPr>
-        <w:t>a</w:t>
-      </w:r>
-      <w:r>
-        <w:rPr>
-          <w:rtl w:val="0"/>
-        </w:rPr>
-        <w:t xml:space="preserve">’ </w:t>
-      </w:r>
-      <w:r>
-        <w:rPr>
-          <w:rtl w:val="0"/>
-        </w:rPr>
-        <w:t>being the first letter will be relatively quick but a hash with z as the first letter may take a while to find since it is the last element in the list</w:t>
+      </w:pPr>
+      <w:r>
+        <w:t>The sequential algorithm has 4 hardcoded loops that pass permutations of each letter in loop one into the passing function to fund a match to the passed in hash. This is done in a sequential matter. Permutations of ‘a’ being the first letter will be relatively quick but a hash with z as the first letter may take a while to find since it is the last element in the list</w:t>
       </w:r>
     </w:p>
     <w:p>
@@ -79,14 +453,10 @@
         <w:pStyle w:val="Body"/>
         <w:numPr>
           <w:ilvl w:val="1"/>
-          <w:numId w:val="2"/>
+          <w:numId w:val="4"/>
         </w:numPr>
-        <w:bidi w:val="0"/>
-      </w:pPr>
-      <w:r>
-        <w:rPr>
-          <w:rtl w:val="0"/>
-        </w:rPr>
+      </w:pPr>
+      <w:r>
         <w:t>parallel</w:t>
       </w:r>
     </w:p>
@@ -95,52 +465,97 @@
         <w:pStyle w:val="Body"/>
         <w:numPr>
           <w:ilvl w:val="2"/>
-          <w:numId w:val="2"/>
+          <w:numId w:val="4"/>
         </w:numPr>
-        <w:bidi w:val="0"/>
-      </w:pPr>
-      <w:r>
-        <w:rPr>
-          <w:rtl w:val="0"/>
-        </w:rPr>
-        <w:t>The parallel version creates a thread for every permutation up to the limit of threads. So with 10 threads, anything with in the first 10 threads will happen very fast but anything after that will be evaluated a lot slower.</w:t>
-      </w:r>
+      </w:pPr>
+      <w:r>
+        <w:t xml:space="preserve">The parallel version creates a thread for every permutation up to the limit of threads. </w:t>
+      </w:r>
+      <w:proofErr w:type="gramStart"/>
+      <w:r>
+        <w:t>So</w:t>
+      </w:r>
+      <w:proofErr w:type="gramEnd"/>
+      <w:r>
+        <w:t xml:space="preserve"> with 10 threads, anything with in the first 10 threads will happen very fast but anything after that will be evaluated a lot slower.</w:t>
+      </w:r>
+    </w:p>
+    <w:p>
+      <w:pPr>
+        <w:pStyle w:val="Body"/>
+        <w:jc w:val="center"/>
+      </w:pPr>
     </w:p>
     <w:sectPr>
-      <w:headerReference w:type="default" r:id="rId4"/>
-      <w:footerReference w:type="default" r:id="rId5"/>
-      <w:pgSz w:w="12240" w:h="15840" w:orient="portrait"/>
-      <w:pgMar w:top="1440" w:right="1440" w:bottom="1440" w:left="1440" w:header="720" w:footer="864"/>
-      <w:bidi w:val="0"/>
+      <w:headerReference w:type="default" r:id="rId7"/>
+      <w:footerReference w:type="default" r:id="rId8"/>
+      <w:pgSz w:w="12240" w:h="15840"/>
+      <w:pgMar w:top="1440" w:right="1440" w:bottom="1440" w:left="1440" w:header="720" w:footer="864" w:gutter="0"/>
+      <w:cols w:space="720"/>
     </w:sectPr>
   </w:body>
 </w:document>
 </file>
 
+<file path=word/endnotes.xml><?xml version="1.0" encoding="utf-8"?>
+<w:endnotes xmlns:wpc="http://schemas.microsoft.com/office/word/2010/wordprocessingCanvas" xmlns:cx="http://schemas.microsoft.com/office/drawing/2014/chartex" xmlns:cx1="http://schemas.microsoft.com/office/drawing/2015/9/8/chartex" xmlns:cx2="http://schemas.microsoft.com/office/drawing/2015/10/21/chartex" xmlns:cx3="http://schemas.microsoft.com/office/drawing/2016/5/9/chartex" xmlns:cx4="http://schemas.microsoft.com/office/drawing/2016/5/10/chartex" xmlns:cx5="http://schemas.microsoft.com/office/drawing/2016/5/11/chartex" xmlns:cx6="http://schemas.microsoft.com/office/drawing/2016/5/12/chartex" xmlns:cx7="http://schemas.microsoft.com/office/drawing/2016/5/13/chartex" xmlns:cx8="http://schemas.microsoft.com/office/drawing/2016/5/14/chartex" xmlns:mc="http://schemas.openxmlformats.org/markup-compatibility/2006" xmlns:aink="http://schemas.microsoft.com/office/drawing/2016/ink" xmlns:am3d="http://schemas.microsoft.com/office/drawing/2017/model3d" xmlns:o="urn:schemas-microsoft-com:office:office" xmlns:r="http://schemas.openxmlformats.org/officeDocument/2006/relationships" xmlns:m="http://schemas.openxmlformats.org/officeDocument/2006/math" xmlns:v="urn:schemas-microsoft-com:vml" xmlns:wp14="http://schemas.microsoft.com/office/word/2010/wordprocessingDrawing" xmlns:wp="http://schemas.openxmlformats.org/drawingml/2006/wordprocessingDrawing" xmlns:w10="urn:schemas-microsoft-com:office:word" xmlns:w="http://schemas.openxmlformats.org/wordprocessingml/2006/main" xmlns:w14="http://schemas.microsoft.com/office/word/2010/wordml" xmlns:w15="http://schemas.microsoft.com/office/word/2012/wordml" xmlns:w16cid="http://schemas.microsoft.com/office/word/2016/wordml/cid" xmlns:w16se="http://schemas.microsoft.com/office/word/2015/wordml/symex" xmlns:wpg="http://schemas.microsoft.com/office/word/2010/wordprocessingGroup" xmlns:wpi="http://schemas.microsoft.com/office/word/2010/wordprocessingInk" xmlns:wne="http://schemas.microsoft.com/office/word/2006/wordml" xmlns:wps="http://schemas.microsoft.com/office/word/2010/wordprocessingShape" mc:Ignorable="w14 w15 w16se w16cid wp14">
+  <w:endnote w:type="separator" w:id="-1">
+    <w:p>
+      <w:r>
+        <w:separator/>
+      </w:r>
+    </w:p>
+  </w:endnote>
+  <w:endnote w:type="continuationSeparator" w:id="0">
+    <w:p>
+      <w:r>
+        <w:continuationSeparator/>
+      </w:r>
+    </w:p>
+  </w:endnote>
+</w:endnotes>
+</file>
+
 <file path=word/footer1.xml><?xml version="1.0" encoding="utf-8"?>
-<w:ftr xmlns:r="http://schemas.openxmlformats.org/officeDocument/2006/relationships" xmlns:wp="http://schemas.openxmlformats.org/drawingml/2006/wordprocessingDrawing" xmlns:w="http://schemas.openxmlformats.org/wordprocessingml/2006/main" xmlns:w10="urn:schemas-microsoft-com:office:word" xmlns:w14="http://schemas.microsoft.com/office/word/2010/wordml" xmlns:wps="http://schemas.microsoft.com/office/word/2010/wordprocessingShape" xmlns:wpg="http://schemas.microsoft.com/office/word/2010/wordprocessingGroup" xmlns:mc="http://schemas.openxmlformats.org/markup-compatibility/2006" xmlns:v="urn:schemas-microsoft-com:vml" xmlns:o="urn:schemas-microsoft-com:office:office" xmlns:m="http://schemas.openxmlformats.org/officeDocument/2006/math" mc:Ignorable="w14">
-  <w:p>
-    <w:r/>
-  </w:p>
+<w:ftr xmlns:wpc="http://schemas.microsoft.com/office/word/2010/wordprocessingCanvas" xmlns:cx="http://schemas.microsoft.com/office/drawing/2014/chartex" xmlns:cx1="http://schemas.microsoft.com/office/drawing/2015/9/8/chartex" xmlns:cx2="http://schemas.microsoft.com/office/drawing/2015/10/21/chartex" xmlns:cx3="http://schemas.microsoft.com/office/drawing/2016/5/9/chartex" xmlns:cx4="http://schemas.microsoft.com/office/drawing/2016/5/10/chartex" xmlns:cx5="http://schemas.microsoft.com/office/drawing/2016/5/11/chartex" xmlns:cx6="http://schemas.microsoft.com/office/drawing/2016/5/12/chartex" xmlns:cx7="http://schemas.microsoft.com/office/drawing/2016/5/13/chartex" xmlns:cx8="http://schemas.microsoft.com/office/drawing/2016/5/14/chartex" xmlns:mc="http://schemas.openxmlformats.org/markup-compatibility/2006" xmlns:aink="http://schemas.microsoft.com/office/drawing/2016/ink" xmlns:am3d="http://schemas.microsoft.com/office/drawing/2017/model3d" xmlns:o="urn:schemas-microsoft-com:office:office" xmlns:r="http://schemas.openxmlformats.org/officeDocument/2006/relationships" xmlns:m="http://schemas.openxmlformats.org/officeDocument/2006/math" xmlns:v="urn:schemas-microsoft-com:vml" xmlns:wp14="http://schemas.microsoft.com/office/word/2010/wordprocessingDrawing" xmlns:wp="http://schemas.openxmlformats.org/drawingml/2006/wordprocessingDrawing" xmlns:w10="urn:schemas-microsoft-com:office:word" xmlns:w="http://schemas.openxmlformats.org/wordprocessingml/2006/main" xmlns:w14="http://schemas.microsoft.com/office/word/2010/wordml" xmlns:w15="http://schemas.microsoft.com/office/word/2012/wordml" xmlns:w16cid="http://schemas.microsoft.com/office/word/2016/wordml/cid" xmlns:w16se="http://schemas.microsoft.com/office/word/2015/wordml/symex" xmlns:wpg="http://schemas.microsoft.com/office/word/2010/wordprocessingGroup" xmlns:wpi="http://schemas.microsoft.com/office/word/2010/wordprocessingInk" xmlns:wne="http://schemas.microsoft.com/office/word/2006/wordml" xmlns:wps="http://schemas.microsoft.com/office/word/2010/wordprocessingShape" mc:Ignorable="w14 w15 w16se w16cid wp14">
+  <w:p/>
 </w:ftr>
 </file>
 
+<file path=word/footnotes.xml><?xml version="1.0" encoding="utf-8"?>
+<w:footnotes xmlns:wpc="http://schemas.microsoft.com/office/word/2010/wordprocessingCanvas" xmlns:cx="http://schemas.microsoft.com/office/drawing/2014/chartex" xmlns:cx1="http://schemas.microsoft.com/office/drawing/2015/9/8/chartex" xmlns:cx2="http://schemas.microsoft.com/office/drawing/2015/10/21/chartex" xmlns:cx3="http://schemas.microsoft.com/office/drawing/2016/5/9/chartex" xmlns:cx4="http://schemas.microsoft.com/office/drawing/2016/5/10/chartex" xmlns:cx5="http://schemas.microsoft.com/office/drawing/2016/5/11/chartex" xmlns:cx6="http://schemas.microsoft.com/office/drawing/2016/5/12/chartex" xmlns:cx7="http://schemas.microsoft.com/office/drawing/2016/5/13/chartex" xmlns:cx8="http://schemas.microsoft.com/office/drawing/2016/5/14/chartex" xmlns:mc="http://schemas.openxmlformats.org/markup-compatibility/2006" xmlns:aink="http://schemas.microsoft.com/office/drawing/2016/ink" xmlns:am3d="http://schemas.microsoft.com/office/drawing/2017/model3d" xmlns:o="urn:schemas-microsoft-com:office:office" xmlns:r="http://schemas.openxmlformats.org/officeDocument/2006/relationships" xmlns:m="http://schemas.openxmlformats.org/officeDocument/2006/math" xmlns:v="urn:schemas-microsoft-com:vml" xmlns:wp14="http://schemas.microsoft.com/office/word/2010/wordprocessingDrawing" xmlns:wp="http://schemas.openxmlformats.org/drawingml/2006/wordprocessingDrawing" xmlns:w10="urn:schemas-microsoft-com:office:word" xmlns:w="http://schemas.openxmlformats.org/wordprocessingml/2006/main" xmlns:w14="http://schemas.microsoft.com/office/word/2010/wordml" xmlns:w15="http://schemas.microsoft.com/office/word/2012/wordml" xmlns:w16cid="http://schemas.microsoft.com/office/word/2016/wordml/cid" xmlns:w16se="http://schemas.microsoft.com/office/word/2015/wordml/symex" xmlns:wpg="http://schemas.microsoft.com/office/word/2010/wordprocessingGroup" xmlns:wpi="http://schemas.microsoft.com/office/word/2010/wordprocessingInk" xmlns:wne="http://schemas.microsoft.com/office/word/2006/wordml" xmlns:wps="http://schemas.microsoft.com/office/word/2010/wordprocessingShape" mc:Ignorable="w14 w15 w16se w16cid wp14">
+  <w:footnote w:type="separator" w:id="-1">
+    <w:p>
+      <w:r>
+        <w:separator/>
+      </w:r>
+    </w:p>
+  </w:footnote>
+  <w:footnote w:type="continuationSeparator" w:id="0">
+    <w:p>
+      <w:r>
+        <w:continuationSeparator/>
+      </w:r>
+    </w:p>
+  </w:footnote>
+</w:footnotes>
+</file>
+
 <file path=word/header1.xml><?xml version="1.0" encoding="utf-8"?>
-<w:hdr xmlns:r="http://schemas.openxmlformats.org/officeDocument/2006/relationships" xmlns:wp="http://schemas.openxmlformats.org/drawingml/2006/wordprocessingDrawing" xmlns:w="http://schemas.openxmlformats.org/wordprocessingml/2006/main" xmlns:w10="urn:schemas-microsoft-com:office:word" xmlns:w14="http://schemas.microsoft.com/office/word/2010/wordml" xmlns:wps="http://schemas.microsoft.com/office/word/2010/wordprocessingShape" xmlns:wpg="http://schemas.microsoft.com/office/word/2010/wordprocessingGroup" xmlns:mc="http://schemas.openxmlformats.org/markup-compatibility/2006" xmlns:v="urn:schemas-microsoft-com:vml" xmlns:o="urn:schemas-microsoft-com:office:office" xmlns:m="http://schemas.openxmlformats.org/officeDocument/2006/math" mc:Ignorable="w14">
-  <w:p>
-    <w:r/>
-  </w:p>
+<w:hdr xmlns:wpc="http://schemas.microsoft.com/office/word/2010/wordprocessingCanvas" xmlns:cx="http://schemas.microsoft.com/office/drawing/2014/chartex" xmlns:cx1="http://schemas.microsoft.com/office/drawing/2015/9/8/chartex" xmlns:cx2="http://schemas.microsoft.com/office/drawing/2015/10/21/chartex" xmlns:cx3="http://schemas.microsoft.com/office/drawing/2016/5/9/chartex" xmlns:cx4="http://schemas.microsoft.com/office/drawing/2016/5/10/chartex" xmlns:cx5="http://schemas.microsoft.com/office/drawing/2016/5/11/chartex" xmlns:cx6="http://schemas.microsoft.com/office/drawing/2016/5/12/chartex" xmlns:cx7="http://schemas.microsoft.com/office/drawing/2016/5/13/chartex" xmlns:cx8="http://schemas.microsoft.com/office/drawing/2016/5/14/chartex" xmlns:mc="http://schemas.openxmlformats.org/markup-compatibility/2006" xmlns:aink="http://schemas.microsoft.com/office/drawing/2016/ink" xmlns:am3d="http://schemas.microsoft.com/office/drawing/2017/model3d" xmlns:o="urn:schemas-microsoft-com:office:office" xmlns:r="http://schemas.openxmlformats.org/officeDocument/2006/relationships" xmlns:m="http://schemas.openxmlformats.org/officeDocument/2006/math" xmlns:v="urn:schemas-microsoft-com:vml" xmlns:wp14="http://schemas.microsoft.com/office/word/2010/wordprocessingDrawing" xmlns:wp="http://schemas.openxmlformats.org/drawingml/2006/wordprocessingDrawing" xmlns:w10="urn:schemas-microsoft-com:office:word" xmlns:w="http://schemas.openxmlformats.org/wordprocessingml/2006/main" xmlns:w14="http://schemas.microsoft.com/office/word/2010/wordml" xmlns:w15="http://schemas.microsoft.com/office/word/2012/wordml" xmlns:w16cid="http://schemas.microsoft.com/office/word/2016/wordml/cid" xmlns:w16se="http://schemas.microsoft.com/office/word/2015/wordml/symex" xmlns:wpg="http://schemas.microsoft.com/office/word/2010/wordprocessingGroup" xmlns:wpi="http://schemas.microsoft.com/office/word/2010/wordprocessingInk" xmlns:wne="http://schemas.microsoft.com/office/word/2006/wordml" xmlns:wps="http://schemas.microsoft.com/office/word/2010/wordprocessingShape" mc:Ignorable="w14 w15 w16se w16cid wp14">
+  <w:p/>
 </w:hdr>
 </file>
 
 <file path=word/numbering.xml><?xml version="1.0" encoding="utf-8"?>
-<w:numbering xmlns:w="http://schemas.openxmlformats.org/wordprocessingml/2006/main" xmlns:wp="http://schemas.openxmlformats.org/drawingml/2006/wordprocessingDrawing" xmlns:w14="http://schemas.microsoft.com/office/word/2010/wordml" xmlns:r="http://schemas.openxmlformats.org/officeDocument/2006/relationships" xmlns:v="urn:schemas-microsoft-com:vml" xmlns:o="urn:schemas-microsoft-com:office:office">
-  <w:abstractNum w:abstractNumId="0">
+<w:numbering xmlns:wpc="http://schemas.microsoft.com/office/word/2010/wordprocessingCanvas" xmlns:cx="http://schemas.microsoft.com/office/drawing/2014/chartex" xmlns:cx1="http://schemas.microsoft.com/office/drawing/2015/9/8/chartex" xmlns:cx2="http://schemas.microsoft.com/office/drawing/2015/10/21/chartex" xmlns:cx3="http://schemas.microsoft.com/office/drawing/2016/5/9/chartex" xmlns:cx4="http://schemas.microsoft.com/office/drawing/2016/5/10/chartex" xmlns:cx5="http://schemas.microsoft.com/office/drawing/2016/5/11/chartex" xmlns:cx6="http://schemas.microsoft.com/office/drawing/2016/5/12/chartex" xmlns:cx7="http://schemas.microsoft.com/office/drawing/2016/5/13/chartex" xmlns:cx8="http://schemas.microsoft.com/office/drawing/2016/5/14/chartex" xmlns:mc="http://schemas.openxmlformats.org/markup-compatibility/2006" xmlns:aink="http://schemas.microsoft.com/office/drawing/2016/ink" xmlns:am3d="http://schemas.microsoft.com/office/drawing/2017/model3d" xmlns:o="urn:schemas-microsoft-com:office:office" xmlns:r="http://schemas.openxmlformats.org/officeDocument/2006/relationships" xmlns:m="http://schemas.openxmlformats.org/officeDocument/2006/math" xmlns:v="urn:schemas-microsoft-com:vml" xmlns:wp14="http://schemas.microsoft.com/office/word/2010/wordprocessingDrawing" xmlns:wp="http://schemas.openxmlformats.org/drawingml/2006/wordprocessingDrawing" xmlns:w10="urn:schemas-microsoft-com:office:word" xmlns:w="http://schemas.openxmlformats.org/wordprocessingml/2006/main" xmlns:w14="http://schemas.microsoft.com/office/word/2010/wordml" xmlns:w15="http://schemas.microsoft.com/office/word/2012/wordml" xmlns:w16cid="http://schemas.microsoft.com/office/word/2016/wordml/cid" xmlns:w16se="http://schemas.microsoft.com/office/word/2015/wordml/symex" xmlns:wpg="http://schemas.microsoft.com/office/word/2010/wordprocessingGroup" xmlns:wpi="http://schemas.microsoft.com/office/word/2010/wordprocessingInk" xmlns:wne="http://schemas.microsoft.com/office/word/2006/wordml" xmlns:wps="http://schemas.microsoft.com/office/word/2010/wordprocessingShape" mc:Ignorable="w14 w15 w16se w16cid wp14">
+  <w:abstractNum w:abstractNumId="0" w15:restartNumberingAfterBreak="0">
+    <w:nsid w:val="19980485"/>
     <w:multiLevelType w:val="hybridMultilevel"/>
-    <w:lvl w:ilvl="0">
+    <w:tmpl w:val="2BD4BB48"/>
+    <w:lvl w:ilvl="0" w:tplc="2F7C09B8">
       <w:start w:val="1"/>
       <w:numFmt w:val="bullet"/>
-      <w:suff w:val="tab"/>
       <w:lvlText w:val="•"/>
       <w:lvlJc w:val="left"/>
       <w:pPr>
@@ -163,10 +578,9 @@
         <w:vertAlign w:val="baseline"/>
       </w:rPr>
     </w:lvl>
-    <w:lvl w:ilvl="1">
+    <w:lvl w:ilvl="1" w:tplc="15A24938">
       <w:start w:val="1"/>
       <w:numFmt w:val="bullet"/>
-      <w:suff w:val="tab"/>
       <w:lvlText w:val="•"/>
       <w:lvlJc w:val="left"/>
       <w:pPr>
@@ -189,10 +603,9 @@
         <w:vertAlign w:val="baseline"/>
       </w:rPr>
     </w:lvl>
-    <w:lvl w:ilvl="2">
+    <w:lvl w:ilvl="2" w:tplc="6358BEC0">
       <w:start w:val="1"/>
       <w:numFmt w:val="bullet"/>
-      <w:suff w:val="tab"/>
       <w:lvlText w:val="•"/>
       <w:lvlJc w:val="left"/>
       <w:pPr>
@@ -215,10 +628,9 @@
         <w:vertAlign w:val="baseline"/>
       </w:rPr>
     </w:lvl>
-    <w:lvl w:ilvl="3">
+    <w:lvl w:ilvl="3" w:tplc="5B3C8E48">
       <w:start w:val="1"/>
       <w:numFmt w:val="bullet"/>
-      <w:suff w:val="tab"/>
       <w:lvlText w:val="•"/>
       <w:lvlJc w:val="left"/>
       <w:pPr>
@@ -241,10 +653,9 @@
         <w:vertAlign w:val="baseline"/>
       </w:rPr>
     </w:lvl>
-    <w:lvl w:ilvl="4">
+    <w:lvl w:ilvl="4" w:tplc="DD92B6CE">
       <w:start w:val="1"/>
       <w:numFmt w:val="bullet"/>
-      <w:suff w:val="tab"/>
       <w:lvlText w:val="•"/>
       <w:lvlJc w:val="left"/>
       <w:pPr>
@@ -267,10 +678,9 @@
         <w:vertAlign w:val="baseline"/>
       </w:rPr>
     </w:lvl>
-    <w:lvl w:ilvl="5">
+    <w:lvl w:ilvl="5" w:tplc="B1BE5F6E">
       <w:start w:val="1"/>
       <w:numFmt w:val="bullet"/>
-      <w:suff w:val="tab"/>
       <w:lvlText w:val="•"/>
       <w:lvlJc w:val="left"/>
       <w:pPr>
@@ -293,10 +703,9 @@
         <w:vertAlign w:val="baseline"/>
       </w:rPr>
     </w:lvl>
-    <w:lvl w:ilvl="6">
+    <w:lvl w:ilvl="6" w:tplc="94DEAE74">
       <w:start w:val="1"/>
       <w:numFmt w:val="bullet"/>
-      <w:suff w:val="tab"/>
       <w:lvlText w:val="•"/>
       <w:lvlJc w:val="left"/>
       <w:pPr>
@@ -319,10 +728,9 @@
         <w:vertAlign w:val="baseline"/>
       </w:rPr>
     </w:lvl>
-    <w:lvl w:ilvl="7">
+    <w:lvl w:ilvl="7" w:tplc="3EF819AA">
       <w:start w:val="1"/>
       <w:numFmt w:val="bullet"/>
-      <w:suff w:val="tab"/>
       <w:lvlText w:val="•"/>
       <w:lvlJc w:val="left"/>
       <w:pPr>
@@ -345,10 +753,239 @@
         <w:vertAlign w:val="baseline"/>
       </w:rPr>
     </w:lvl>
-    <w:lvl w:ilvl="8">
+    <w:lvl w:ilvl="8" w:tplc="16D66F02">
       <w:start w:val="1"/>
       <w:numFmt w:val="bullet"/>
-      <w:suff w:val="tab"/>
+      <w:lvlText w:val="•"/>
+      <w:lvlJc w:val="left"/>
+      <w:pPr>
+        <w:ind w:left="6120" w:hanging="360"/>
+      </w:pPr>
+      <w:rPr>
+        <w:rFonts w:hAnsi="Arial Unicode MS"/>
+        <w:caps w:val="0"/>
+        <w:smallCaps w:val="0"/>
+        <w:strike w:val="0"/>
+        <w:dstrike w:val="0"/>
+        <w:outline w:val="0"/>
+        <w:emboss w:val="0"/>
+        <w:imprint w:val="0"/>
+        <w:spacing w:val="0"/>
+        <w:w w:val="100"/>
+        <w:kern w:val="0"/>
+        <w:position w:val="0"/>
+        <w:highlight w:val="none"/>
+        <w:vertAlign w:val="baseline"/>
+      </w:rPr>
+    </w:lvl>
+  </w:abstractNum>
+  <w:abstractNum w:abstractNumId="1" w15:restartNumberingAfterBreak="0">
+    <w:nsid w:val="633A7871"/>
+    <w:multiLevelType w:val="hybridMultilevel"/>
+    <w:tmpl w:val="D138028A"/>
+    <w:lvl w:ilvl="0" w:tplc="B1B60DB0">
+      <w:start w:val="1"/>
+      <w:numFmt w:val="bullet"/>
+      <w:lvlText w:val="•"/>
+      <w:lvlJc w:val="left"/>
+      <w:pPr>
+        <w:ind w:left="360" w:hanging="360"/>
+      </w:pPr>
+      <w:rPr>
+        <w:rFonts w:hAnsi="Arial Unicode MS"/>
+        <w:caps w:val="0"/>
+        <w:smallCaps w:val="0"/>
+        <w:strike w:val="0"/>
+        <w:dstrike w:val="0"/>
+        <w:outline w:val="0"/>
+        <w:emboss w:val="0"/>
+        <w:imprint w:val="0"/>
+        <w:spacing w:val="0"/>
+        <w:w w:val="100"/>
+        <w:kern w:val="0"/>
+        <w:position w:val="0"/>
+        <w:highlight w:val="none"/>
+        <w:vertAlign w:val="baseline"/>
+      </w:rPr>
+    </w:lvl>
+    <w:lvl w:ilvl="1" w:tplc="6562D2B0">
+      <w:start w:val="1"/>
+      <w:numFmt w:val="bullet"/>
+      <w:lvlText w:val="•"/>
+      <w:lvlJc w:val="left"/>
+      <w:pPr>
+        <w:ind w:left="1080" w:hanging="360"/>
+      </w:pPr>
+      <w:rPr>
+        <w:rFonts w:hAnsi="Arial Unicode MS"/>
+        <w:caps w:val="0"/>
+        <w:smallCaps w:val="0"/>
+        <w:strike w:val="0"/>
+        <w:dstrike w:val="0"/>
+        <w:outline w:val="0"/>
+        <w:emboss w:val="0"/>
+        <w:imprint w:val="0"/>
+        <w:spacing w:val="0"/>
+        <w:w w:val="100"/>
+        <w:kern w:val="0"/>
+        <w:position w:val="0"/>
+        <w:highlight w:val="none"/>
+        <w:vertAlign w:val="baseline"/>
+      </w:rPr>
+    </w:lvl>
+    <w:lvl w:ilvl="2" w:tplc="5FE8C3E8">
+      <w:start w:val="1"/>
+      <w:numFmt w:val="bullet"/>
+      <w:lvlText w:val="•"/>
+      <w:lvlJc w:val="left"/>
+      <w:pPr>
+        <w:ind w:left="1800" w:hanging="360"/>
+      </w:pPr>
+      <w:rPr>
+        <w:rFonts w:hAnsi="Arial Unicode MS"/>
+        <w:caps w:val="0"/>
+        <w:smallCaps w:val="0"/>
+        <w:strike w:val="0"/>
+        <w:dstrike w:val="0"/>
+        <w:outline w:val="0"/>
+        <w:emboss w:val="0"/>
+        <w:imprint w:val="0"/>
+        <w:spacing w:val="0"/>
+        <w:w w:val="100"/>
+        <w:kern w:val="0"/>
+        <w:position w:val="0"/>
+        <w:highlight w:val="none"/>
+        <w:vertAlign w:val="baseline"/>
+      </w:rPr>
+    </w:lvl>
+    <w:lvl w:ilvl="3" w:tplc="2A74E79E">
+      <w:start w:val="1"/>
+      <w:numFmt w:val="bullet"/>
+      <w:lvlText w:val="•"/>
+      <w:lvlJc w:val="left"/>
+      <w:pPr>
+        <w:ind w:left="2520" w:hanging="360"/>
+      </w:pPr>
+      <w:rPr>
+        <w:rFonts w:hAnsi="Arial Unicode MS"/>
+        <w:caps w:val="0"/>
+        <w:smallCaps w:val="0"/>
+        <w:strike w:val="0"/>
+        <w:dstrike w:val="0"/>
+        <w:outline w:val="0"/>
+        <w:emboss w:val="0"/>
+        <w:imprint w:val="0"/>
+        <w:spacing w:val="0"/>
+        <w:w w:val="100"/>
+        <w:kern w:val="0"/>
+        <w:position w:val="0"/>
+        <w:highlight w:val="none"/>
+        <w:vertAlign w:val="baseline"/>
+      </w:rPr>
+    </w:lvl>
+    <w:lvl w:ilvl="4" w:tplc="40C0899E">
+      <w:start w:val="1"/>
+      <w:numFmt w:val="bullet"/>
+      <w:lvlText w:val="•"/>
+      <w:lvlJc w:val="left"/>
+      <w:pPr>
+        <w:ind w:left="3240" w:hanging="360"/>
+      </w:pPr>
+      <w:rPr>
+        <w:rFonts w:hAnsi="Arial Unicode MS"/>
+        <w:caps w:val="0"/>
+        <w:smallCaps w:val="0"/>
+        <w:strike w:val="0"/>
+        <w:dstrike w:val="0"/>
+        <w:outline w:val="0"/>
+        <w:emboss w:val="0"/>
+        <w:imprint w:val="0"/>
+        <w:spacing w:val="0"/>
+        <w:w w:val="100"/>
+        <w:kern w:val="0"/>
+        <w:position w:val="0"/>
+        <w:highlight w:val="none"/>
+        <w:vertAlign w:val="baseline"/>
+      </w:rPr>
+    </w:lvl>
+    <w:lvl w:ilvl="5" w:tplc="EE2C8FE4">
+      <w:start w:val="1"/>
+      <w:numFmt w:val="bullet"/>
+      <w:lvlText w:val="•"/>
+      <w:lvlJc w:val="left"/>
+      <w:pPr>
+        <w:ind w:left="3960" w:hanging="360"/>
+      </w:pPr>
+      <w:rPr>
+        <w:rFonts w:hAnsi="Arial Unicode MS"/>
+        <w:caps w:val="0"/>
+        <w:smallCaps w:val="0"/>
+        <w:strike w:val="0"/>
+        <w:dstrike w:val="0"/>
+        <w:outline w:val="0"/>
+        <w:emboss w:val="0"/>
+        <w:imprint w:val="0"/>
+        <w:spacing w:val="0"/>
+        <w:w w:val="100"/>
+        <w:kern w:val="0"/>
+        <w:position w:val="0"/>
+        <w:highlight w:val="none"/>
+        <w:vertAlign w:val="baseline"/>
+      </w:rPr>
+    </w:lvl>
+    <w:lvl w:ilvl="6" w:tplc="8270AAA8">
+      <w:start w:val="1"/>
+      <w:numFmt w:val="bullet"/>
+      <w:lvlText w:val="•"/>
+      <w:lvlJc w:val="left"/>
+      <w:pPr>
+        <w:ind w:left="4680" w:hanging="360"/>
+      </w:pPr>
+      <w:rPr>
+        <w:rFonts w:hAnsi="Arial Unicode MS"/>
+        <w:caps w:val="0"/>
+        <w:smallCaps w:val="0"/>
+        <w:strike w:val="0"/>
+        <w:dstrike w:val="0"/>
+        <w:outline w:val="0"/>
+        <w:emboss w:val="0"/>
+        <w:imprint w:val="0"/>
+        <w:spacing w:val="0"/>
+        <w:w w:val="100"/>
+        <w:kern w:val="0"/>
+        <w:position w:val="0"/>
+        <w:highlight w:val="none"/>
+        <w:vertAlign w:val="baseline"/>
+      </w:rPr>
+    </w:lvl>
+    <w:lvl w:ilvl="7" w:tplc="6E1A5B8C">
+      <w:start w:val="1"/>
+      <w:numFmt w:val="bullet"/>
+      <w:lvlText w:val="•"/>
+      <w:lvlJc w:val="left"/>
+      <w:pPr>
+        <w:ind w:left="5400" w:hanging="360"/>
+      </w:pPr>
+      <w:rPr>
+        <w:rFonts w:hAnsi="Arial Unicode MS"/>
+        <w:caps w:val="0"/>
+        <w:smallCaps w:val="0"/>
+        <w:strike w:val="0"/>
+        <w:dstrike w:val="0"/>
+        <w:outline w:val="0"/>
+        <w:emboss w:val="0"/>
+        <w:imprint w:val="0"/>
+        <w:spacing w:val="0"/>
+        <w:w w:val="100"/>
+        <w:kern w:val="0"/>
+        <w:position w:val="0"/>
+        <w:highlight w:val="none"/>
+        <w:vertAlign w:val="baseline"/>
+      </w:rPr>
+    </w:lvl>
+    <w:lvl w:ilvl="8" w:tplc="71F8B8C6">
+      <w:start w:val="1"/>
+      <w:numFmt w:val="bullet"/>
       <w:lvlText w:val="•"/>
       <w:lvlJc w:val="left"/>
       <w:pPr>
@@ -378,10 +1015,9 @@
   <w:num w:numId="2">
     <w:abstractNumId w:val="0"/>
     <w:lvlOverride w:ilvl="0">
-      <w:lvl w:ilvl="0">
+      <w:lvl w:ilvl="0" w:tplc="2F7C09B8">
         <w:start w:val="1"/>
         <w:numFmt w:val="bullet"/>
-        <w:suff w:val="tab"/>
         <w:lvlText w:val="•"/>
         <w:lvlJc w:val="left"/>
         <w:pPr>
@@ -406,10 +1042,9 @@
       </w:lvl>
     </w:lvlOverride>
     <w:lvlOverride w:ilvl="1">
-      <w:lvl w:ilvl="1">
+      <w:lvl w:ilvl="1" w:tplc="15A24938">
         <w:start w:val="1"/>
         <w:numFmt w:val="bullet"/>
-        <w:suff w:val="tab"/>
         <w:lvlText w:val="•"/>
         <w:lvlJc w:val="left"/>
         <w:pPr>
@@ -434,10 +1069,9 @@
       </w:lvl>
     </w:lvlOverride>
     <w:lvlOverride w:ilvl="2">
-      <w:lvl w:ilvl="2">
+      <w:lvl w:ilvl="2" w:tplc="6358BEC0">
         <w:start w:val="1"/>
         <w:numFmt w:val="bullet"/>
-        <w:suff w:val="tab"/>
         <w:lvlText w:val="•"/>
         <w:lvlJc w:val="left"/>
         <w:pPr>
@@ -462,10 +1096,9 @@
       </w:lvl>
     </w:lvlOverride>
     <w:lvlOverride w:ilvl="3">
-      <w:lvl w:ilvl="3">
+      <w:lvl w:ilvl="3" w:tplc="5B3C8E48">
         <w:start w:val="1"/>
         <w:numFmt w:val="bullet"/>
-        <w:suff w:val="tab"/>
         <w:lvlText w:val="•"/>
         <w:lvlJc w:val="left"/>
         <w:pPr>
@@ -490,10 +1123,9 @@
       </w:lvl>
     </w:lvlOverride>
     <w:lvlOverride w:ilvl="4">
-      <w:lvl w:ilvl="4">
+      <w:lvl w:ilvl="4" w:tplc="DD92B6CE">
         <w:start w:val="1"/>
         <w:numFmt w:val="bullet"/>
-        <w:suff w:val="tab"/>
         <w:lvlText w:val="•"/>
         <w:lvlJc w:val="left"/>
         <w:pPr>
@@ -518,10 +1150,9 @@
       </w:lvl>
     </w:lvlOverride>
     <w:lvlOverride w:ilvl="5">
-      <w:lvl w:ilvl="5">
+      <w:lvl w:ilvl="5" w:tplc="B1BE5F6E">
         <w:start w:val="1"/>
         <w:numFmt w:val="bullet"/>
-        <w:suff w:val="tab"/>
         <w:lvlText w:val="•"/>
         <w:lvlJc w:val="left"/>
         <w:pPr>
@@ -546,10 +1177,9 @@
       </w:lvl>
     </w:lvlOverride>
     <w:lvlOverride w:ilvl="6">
-      <w:lvl w:ilvl="6">
+      <w:lvl w:ilvl="6" w:tplc="94DEAE74">
         <w:start w:val="1"/>
         <w:numFmt w:val="bullet"/>
-        <w:suff w:val="tab"/>
         <w:lvlText w:val="•"/>
         <w:lvlJc w:val="left"/>
         <w:pPr>
@@ -574,10 +1204,9 @@
       </w:lvl>
     </w:lvlOverride>
     <w:lvlOverride w:ilvl="7">
-      <w:lvl w:ilvl="7">
+      <w:lvl w:ilvl="7" w:tplc="3EF819AA">
         <w:start w:val="1"/>
         <w:numFmt w:val="bullet"/>
-        <w:suff w:val="tab"/>
         <w:lvlText w:val="•"/>
         <w:lvlJc w:val="left"/>
         <w:pPr>
@@ -602,10 +1231,258 @@
       </w:lvl>
     </w:lvlOverride>
     <w:lvlOverride w:ilvl="8">
-      <w:lvl w:ilvl="8">
+      <w:lvl w:ilvl="8" w:tplc="16D66F02">
         <w:start w:val="1"/>
         <w:numFmt w:val="bullet"/>
-        <w:suff w:val="tab"/>
+        <w:lvlText w:val="•"/>
+        <w:lvlJc w:val="left"/>
+        <w:pPr>
+          <w:ind w:left="6120" w:hanging="360"/>
+        </w:pPr>
+        <w:rPr>
+          <w:rFonts w:hAnsi="Arial Unicode MS"/>
+          <w:caps w:val="0"/>
+          <w:smallCaps w:val="0"/>
+          <w:strike w:val="0"/>
+          <w:dstrike w:val="0"/>
+          <w:outline w:val="0"/>
+          <w:emboss w:val="0"/>
+          <w:imprint w:val="0"/>
+          <w:spacing w:val="0"/>
+          <w:w w:val="100"/>
+          <w:kern w:val="0"/>
+          <w:position w:val="0"/>
+          <w:highlight w:val="none"/>
+          <w:vertAlign w:val="baseline"/>
+        </w:rPr>
+      </w:lvl>
+    </w:lvlOverride>
+  </w:num>
+  <w:num w:numId="3">
+    <w:abstractNumId w:val="1"/>
+  </w:num>
+  <w:num w:numId="4">
+    <w:abstractNumId w:val="1"/>
+    <w:lvlOverride w:ilvl="0">
+      <w:lvl w:ilvl="0" w:tplc="B1B60DB0">
+        <w:start w:val="1"/>
+        <w:numFmt w:val="bullet"/>
+        <w:lvlText w:val="•"/>
+        <w:lvlJc w:val="left"/>
+        <w:pPr>
+          <w:ind w:left="360" w:hanging="360"/>
+        </w:pPr>
+        <w:rPr>
+          <w:rFonts w:hAnsi="Arial Unicode MS"/>
+          <w:caps w:val="0"/>
+          <w:smallCaps w:val="0"/>
+          <w:strike w:val="0"/>
+          <w:dstrike w:val="0"/>
+          <w:outline w:val="0"/>
+          <w:emboss w:val="0"/>
+          <w:imprint w:val="0"/>
+          <w:spacing w:val="0"/>
+          <w:w w:val="100"/>
+          <w:kern w:val="0"/>
+          <w:position w:val="0"/>
+          <w:highlight w:val="none"/>
+          <w:vertAlign w:val="baseline"/>
+        </w:rPr>
+      </w:lvl>
+    </w:lvlOverride>
+    <w:lvlOverride w:ilvl="1">
+      <w:lvl w:ilvl="1" w:tplc="6562D2B0">
+        <w:start w:val="1"/>
+        <w:numFmt w:val="bullet"/>
+        <w:lvlText w:val="•"/>
+        <w:lvlJc w:val="left"/>
+        <w:pPr>
+          <w:ind w:left="1080" w:hanging="360"/>
+        </w:pPr>
+        <w:rPr>
+          <w:rFonts w:hAnsi="Arial Unicode MS"/>
+          <w:caps w:val="0"/>
+          <w:smallCaps w:val="0"/>
+          <w:strike w:val="0"/>
+          <w:dstrike w:val="0"/>
+          <w:outline w:val="0"/>
+          <w:emboss w:val="0"/>
+          <w:imprint w:val="0"/>
+          <w:spacing w:val="0"/>
+          <w:w w:val="100"/>
+          <w:kern w:val="0"/>
+          <w:position w:val="0"/>
+          <w:highlight w:val="none"/>
+          <w:vertAlign w:val="baseline"/>
+        </w:rPr>
+      </w:lvl>
+    </w:lvlOverride>
+    <w:lvlOverride w:ilvl="2">
+      <w:lvl w:ilvl="2" w:tplc="5FE8C3E8">
+        <w:start w:val="1"/>
+        <w:numFmt w:val="bullet"/>
+        <w:lvlText w:val="•"/>
+        <w:lvlJc w:val="left"/>
+        <w:pPr>
+          <w:ind w:left="1800" w:hanging="360"/>
+        </w:pPr>
+        <w:rPr>
+          <w:rFonts w:hAnsi="Arial Unicode MS"/>
+          <w:caps w:val="0"/>
+          <w:smallCaps w:val="0"/>
+          <w:strike w:val="0"/>
+          <w:dstrike w:val="0"/>
+          <w:outline w:val="0"/>
+          <w:emboss w:val="0"/>
+          <w:imprint w:val="0"/>
+          <w:spacing w:val="0"/>
+          <w:w w:val="100"/>
+          <w:kern w:val="0"/>
+          <w:position w:val="0"/>
+          <w:highlight w:val="none"/>
+          <w:vertAlign w:val="baseline"/>
+        </w:rPr>
+      </w:lvl>
+    </w:lvlOverride>
+    <w:lvlOverride w:ilvl="3">
+      <w:lvl w:ilvl="3" w:tplc="2A74E79E">
+        <w:start w:val="1"/>
+        <w:numFmt w:val="bullet"/>
+        <w:lvlText w:val="•"/>
+        <w:lvlJc w:val="left"/>
+        <w:pPr>
+          <w:ind w:left="2520" w:hanging="360"/>
+        </w:pPr>
+        <w:rPr>
+          <w:rFonts w:hAnsi="Arial Unicode MS"/>
+          <w:caps w:val="0"/>
+          <w:smallCaps w:val="0"/>
+          <w:strike w:val="0"/>
+          <w:dstrike w:val="0"/>
+          <w:outline w:val="0"/>
+          <w:emboss w:val="0"/>
+          <w:imprint w:val="0"/>
+          <w:spacing w:val="0"/>
+          <w:w w:val="100"/>
+          <w:kern w:val="0"/>
+          <w:position w:val="0"/>
+          <w:highlight w:val="none"/>
+          <w:vertAlign w:val="baseline"/>
+        </w:rPr>
+      </w:lvl>
+    </w:lvlOverride>
+    <w:lvlOverride w:ilvl="4">
+      <w:lvl w:ilvl="4" w:tplc="40C0899E">
+        <w:start w:val="1"/>
+        <w:numFmt w:val="bullet"/>
+        <w:lvlText w:val="•"/>
+        <w:lvlJc w:val="left"/>
+        <w:pPr>
+          <w:ind w:left="3240" w:hanging="360"/>
+        </w:pPr>
+        <w:rPr>
+          <w:rFonts w:hAnsi="Arial Unicode MS"/>
+          <w:caps w:val="0"/>
+          <w:smallCaps w:val="0"/>
+          <w:strike w:val="0"/>
+          <w:dstrike w:val="0"/>
+          <w:outline w:val="0"/>
+          <w:emboss w:val="0"/>
+          <w:imprint w:val="0"/>
+          <w:spacing w:val="0"/>
+          <w:w w:val="100"/>
+          <w:kern w:val="0"/>
+          <w:position w:val="0"/>
+          <w:highlight w:val="none"/>
+          <w:vertAlign w:val="baseline"/>
+        </w:rPr>
+      </w:lvl>
+    </w:lvlOverride>
+    <w:lvlOverride w:ilvl="5">
+      <w:lvl w:ilvl="5" w:tplc="EE2C8FE4">
+        <w:start w:val="1"/>
+        <w:numFmt w:val="bullet"/>
+        <w:lvlText w:val="•"/>
+        <w:lvlJc w:val="left"/>
+        <w:pPr>
+          <w:ind w:left="3960" w:hanging="360"/>
+        </w:pPr>
+        <w:rPr>
+          <w:rFonts w:hAnsi="Arial Unicode MS"/>
+          <w:caps w:val="0"/>
+          <w:smallCaps w:val="0"/>
+          <w:strike w:val="0"/>
+          <w:dstrike w:val="0"/>
+          <w:outline w:val="0"/>
+          <w:emboss w:val="0"/>
+          <w:imprint w:val="0"/>
+          <w:spacing w:val="0"/>
+          <w:w w:val="100"/>
+          <w:kern w:val="0"/>
+          <w:position w:val="0"/>
+          <w:highlight w:val="none"/>
+          <w:vertAlign w:val="baseline"/>
+        </w:rPr>
+      </w:lvl>
+    </w:lvlOverride>
+    <w:lvlOverride w:ilvl="6">
+      <w:lvl w:ilvl="6" w:tplc="8270AAA8">
+        <w:start w:val="1"/>
+        <w:numFmt w:val="bullet"/>
+        <w:lvlText w:val="•"/>
+        <w:lvlJc w:val="left"/>
+        <w:pPr>
+          <w:ind w:left="4680" w:hanging="360"/>
+        </w:pPr>
+        <w:rPr>
+          <w:rFonts w:hAnsi="Arial Unicode MS"/>
+          <w:caps w:val="0"/>
+          <w:smallCaps w:val="0"/>
+          <w:strike w:val="0"/>
+          <w:dstrike w:val="0"/>
+          <w:outline w:val="0"/>
+          <w:emboss w:val="0"/>
+          <w:imprint w:val="0"/>
+          <w:spacing w:val="0"/>
+          <w:w w:val="100"/>
+          <w:kern w:val="0"/>
+          <w:position w:val="0"/>
+          <w:highlight w:val="none"/>
+          <w:vertAlign w:val="baseline"/>
+        </w:rPr>
+      </w:lvl>
+    </w:lvlOverride>
+    <w:lvlOverride w:ilvl="7">
+      <w:lvl w:ilvl="7" w:tplc="6E1A5B8C">
+        <w:start w:val="1"/>
+        <w:numFmt w:val="bullet"/>
+        <w:lvlText w:val="•"/>
+        <w:lvlJc w:val="left"/>
+        <w:pPr>
+          <w:ind w:left="5400" w:hanging="360"/>
+        </w:pPr>
+        <w:rPr>
+          <w:rFonts w:hAnsi="Arial Unicode MS"/>
+          <w:caps w:val="0"/>
+          <w:smallCaps w:val="0"/>
+          <w:strike w:val="0"/>
+          <w:dstrike w:val="0"/>
+          <w:outline w:val="0"/>
+          <w:emboss w:val="0"/>
+          <w:imprint w:val="0"/>
+          <w:spacing w:val="0"/>
+          <w:w w:val="100"/>
+          <w:kern w:val="0"/>
+          <w:position w:val="0"/>
+          <w:highlight w:val="none"/>
+          <w:vertAlign w:val="baseline"/>
+        </w:rPr>
+      </w:lvl>
+    </w:lvlOverride>
+    <w:lvlOverride w:ilvl="8">
+      <w:lvl w:ilvl="8" w:tplc="71F8B8C6">
+        <w:start w:val="1"/>
+        <w:numFmt w:val="bullet"/>
         <w:lvlText w:val="•"/>
         <w:lvlJc w:val="left"/>
         <w:pPr>
@@ -634,48 +1511,17 @@
 </file>
 
 <file path=word/styles.xml><?xml version="1.0" encoding="utf-8"?>
-<w:styles xmlns:w="http://schemas.openxmlformats.org/wordprocessingml/2006/main" xmlns:mc="http://schemas.openxmlformats.org/markup-compatibility/2006" xmlns:w14="http://schemas.microsoft.com/office/word/2010/wordml" mc:Ignorable="w14">
+<w:styles xmlns:mc="http://schemas.openxmlformats.org/markup-compatibility/2006" xmlns:r="http://schemas.openxmlformats.org/officeDocument/2006/relationships" xmlns:w="http://schemas.openxmlformats.org/wordprocessingml/2006/main" xmlns:w14="http://schemas.microsoft.com/office/word/2010/wordml" xmlns:w15="http://schemas.microsoft.com/office/word/2012/wordml" xmlns:w16cid="http://schemas.microsoft.com/office/word/2016/wordml/cid" xmlns:w16se="http://schemas.microsoft.com/office/word/2015/wordml/symex" mc:Ignorable="w14 w15 w16se w16cid">
   <w:docDefaults>
     <w:rPrDefault>
       <w:rPr>
-        <w:rFonts w:ascii="Times New Roman" w:cs="Times New Roman" w:hAnsi="Times New Roman" w:eastAsia="Arial Unicode MS"/>
-        <w:b w:val="0"/>
-        <w:bCs w:val="0"/>
-        <w:i w:val="0"/>
-        <w:iCs w:val="0"/>
-        <w:caps w:val="0"/>
-        <w:smallCaps w:val="0"/>
-        <w:strike w:val="0"/>
-        <w:dstrike w:val="0"/>
-        <w:outline w:val="0"/>
-        <w:emboss w:val="0"/>
-        <w:imprint w:val="0"/>
-        <w:vanish w:val="0"/>
-        <w:color w:val="auto"/>
-        <w:spacing w:val="0"/>
-        <w:w w:val="100"/>
-        <w:kern w:val="0"/>
-        <w:position w:val="0"/>
-        <w:sz w:val="20"/>
-        <w:szCs w:val="20"/>
-        <w:u w:val="none" w:color="auto"/>
+        <w:rFonts w:ascii="Times New Roman" w:eastAsia="Arial Unicode MS" w:hAnsi="Times New Roman" w:cs="Times New Roman"/>
         <w:bdr w:val="nil"/>
-        <w:vertAlign w:val="baseline"/>
-        <w:lang/>
+        <w:lang w:val="en-US" w:eastAsia="en-US" w:bidi="ar-SA"/>
       </w:rPr>
     </w:rPrDefault>
     <w:pPrDefault>
       <w:pPr>
-        <w:keepNext w:val="0"/>
-        <w:keepLines w:val="0"/>
-        <w:pageBreakBefore w:val="0"/>
-        <w:framePr w:anchorLock="0" w:w="0" w:h="0" w:vSpace="0" w:hSpace="0" w:xAlign="left" w:y="0" w:hRule="exact" w:vAnchor="margin"/>
-        <w:widowControl w:val="1"/>
-        <w:numPr>
-          <w:ilvl w:val="0"/>
-          <w:numId w:val="0"/>
-        </w:numPr>
-        <w:suppressLineNumbers w:val="0"/>
         <w:pBdr>
           <w:top w:val="nil"/>
           <w:left w:val="nil"/>
@@ -684,28 +1530,420 @@
           <w:between w:val="nil"/>
           <w:bar w:val="nil"/>
         </w:pBdr>
-        <w:shd w:val="clear" w:color="auto" w:fill="auto"/>
-        <w:suppressAutoHyphens w:val="0"/>
-        <w:spacing w:before="0" w:beforeAutospacing="0" w:after="0" w:afterAutospacing="0" w:line="240" w:lineRule="auto"/>
-        <w:ind w:left="0" w:right="0" w:firstLine="0"/>
-        <w:jc w:val="left"/>
-        <w:outlineLvl w:val="9"/>
       </w:pPr>
     </w:pPrDefault>
   </w:docDefaults>
+  <w:latentStyles w:defLockedState="0" w:defUIPriority="99" w:defSemiHidden="0" w:defUnhideWhenUsed="0" w:defQFormat="0" w:count="375">
+    <w:lsdException w:name="Normal" w:uiPriority="0" w:qFormat="1"/>
+    <w:lsdException w:name="heading 1" w:uiPriority="9" w:qFormat="1"/>
+    <w:lsdException w:name="heading 2" w:semiHidden="1" w:uiPriority="9" w:unhideWhenUsed="1" w:qFormat="1"/>
+    <w:lsdException w:name="heading 3" w:semiHidden="1" w:uiPriority="9" w:unhideWhenUsed="1" w:qFormat="1"/>
+    <w:lsdException w:name="heading 4" w:semiHidden="1" w:uiPriority="9" w:unhideWhenUsed="1" w:qFormat="1"/>
+    <w:lsdException w:name="heading 5" w:semiHidden="1" w:uiPriority="9" w:unhideWhenUsed="1" w:qFormat="1"/>
+    <w:lsdException w:name="heading 6" w:semiHidden="1" w:uiPriority="9" w:unhideWhenUsed="1" w:qFormat="1"/>
+    <w:lsdException w:name="heading 7" w:semiHidden="1" w:uiPriority="9" w:unhideWhenUsed="1" w:qFormat="1"/>
+    <w:lsdException w:name="heading 8" w:semiHidden="1" w:uiPriority="9" w:unhideWhenUsed="1" w:qFormat="1"/>
+    <w:lsdException w:name="heading 9" w:semiHidden="1" w:uiPriority="9" w:unhideWhenUsed="1" w:qFormat="1"/>
+    <w:lsdException w:name="index 1" w:semiHidden="1" w:unhideWhenUsed="1"/>
+    <w:lsdException w:name="index 2" w:semiHidden="1" w:unhideWhenUsed="1"/>
+    <w:lsdException w:name="index 3" w:semiHidden="1" w:unhideWhenUsed="1"/>
+    <w:lsdException w:name="index 4" w:semiHidden="1" w:unhideWhenUsed="1"/>
+    <w:lsdException w:name="index 5" w:semiHidden="1" w:unhideWhenUsed="1"/>
+    <w:lsdException w:name="index 6" w:semiHidden="1" w:unhideWhenUsed="1"/>
+    <w:lsdException w:name="index 7" w:semiHidden="1" w:unhideWhenUsed="1"/>
+    <w:lsdException w:name="index 8" w:semiHidden="1" w:unhideWhenUsed="1"/>
+    <w:lsdException w:name="index 9" w:semiHidden="1" w:unhideWhenUsed="1"/>
+    <w:lsdException w:name="toc 1" w:semiHidden="1" w:uiPriority="39" w:unhideWhenUsed="1"/>
+    <w:lsdException w:name="toc 2" w:semiHidden="1" w:uiPriority="39" w:unhideWhenUsed="1"/>
+    <w:lsdException w:name="toc 3" w:semiHidden="1" w:uiPriority="39" w:unhideWhenUsed="1"/>
+    <w:lsdException w:name="toc 4" w:semiHidden="1" w:uiPriority="39" w:unhideWhenUsed="1"/>
+    <w:lsdException w:name="toc 5" w:semiHidden="1" w:uiPriority="39" w:unhideWhenUsed="1"/>
+    <w:lsdException w:name="toc 6" w:semiHidden="1" w:uiPriority="39" w:unhideWhenUsed="1"/>
+    <w:lsdException w:name="toc 7" w:semiHidden="1" w:uiPriority="39" w:unhideWhenUsed="1"/>
+    <w:lsdException w:name="toc 8" w:semiHidden="1" w:uiPriority="39" w:unhideWhenUsed="1"/>
+    <w:lsdException w:name="toc 9" w:semiHidden="1" w:uiPriority="39" w:unhideWhenUsed="1"/>
+    <w:lsdException w:name="Normal Indent" w:semiHidden="1" w:unhideWhenUsed="1"/>
+    <w:lsdException w:name="footnote text" w:semiHidden="1" w:unhideWhenUsed="1"/>
+    <w:lsdException w:name="annotation text" w:semiHidden="1" w:unhideWhenUsed="1"/>
+    <w:lsdException w:name="header" w:semiHidden="1" w:unhideWhenUsed="1"/>
+    <w:lsdException w:name="footer" w:semiHidden="1" w:unhideWhenUsed="1"/>
+    <w:lsdException w:name="index heading" w:semiHidden="1" w:unhideWhenUsed="1"/>
+    <w:lsdException w:name="caption" w:semiHidden="1" w:uiPriority="35" w:unhideWhenUsed="1" w:qFormat="1"/>
+    <w:lsdException w:name="table of figures" w:semiHidden="1" w:unhideWhenUsed="1"/>
+    <w:lsdException w:name="envelope address" w:semiHidden="1" w:unhideWhenUsed="1"/>
+    <w:lsdException w:name="envelope return" w:semiHidden="1" w:unhideWhenUsed="1"/>
+    <w:lsdException w:name="footnote reference" w:semiHidden="1" w:unhideWhenUsed="1"/>
+    <w:lsdException w:name="annotation reference" w:semiHidden="1" w:unhideWhenUsed="1"/>
+    <w:lsdException w:name="line number" w:semiHidden="1" w:unhideWhenUsed="1"/>
+    <w:lsdException w:name="page number" w:semiHidden="1" w:unhideWhenUsed="1"/>
+    <w:lsdException w:name="endnote reference" w:semiHidden="1" w:unhideWhenUsed="1"/>
+    <w:lsdException w:name="endnote text" w:semiHidden="1" w:unhideWhenUsed="1"/>
+    <w:lsdException w:name="table of authorities" w:semiHidden="1" w:unhideWhenUsed="1"/>
+    <w:lsdException w:name="macro" w:semiHidden="1" w:unhideWhenUsed="1"/>
+    <w:lsdException w:name="toa heading" w:semiHidden="1" w:unhideWhenUsed="1"/>
+    <w:lsdException w:name="List" w:semiHidden="1" w:unhideWhenUsed="1"/>
+    <w:lsdException w:name="List Bullet" w:semiHidden="1" w:unhideWhenUsed="1"/>
+    <w:lsdException w:name="List Number" w:semiHidden="1" w:unhideWhenUsed="1"/>
+    <w:lsdException w:name="List 2" w:semiHidden="1" w:unhideWhenUsed="1"/>
+    <w:lsdException w:name="List 3" w:semiHidden="1" w:unhideWhenUsed="1"/>
+    <w:lsdException w:name="List 4" w:semiHidden="1" w:unhideWhenUsed="1"/>
+    <w:lsdException w:name="List 5" w:semiHidden="1" w:unhideWhenUsed="1"/>
+    <w:lsdException w:name="List Bullet 2" w:semiHidden="1" w:unhideWhenUsed="1"/>
+    <w:lsdException w:name="List Bullet 3" w:semiHidden="1" w:unhideWhenUsed="1"/>
+    <w:lsdException w:name="List Bullet 4" w:semiHidden="1" w:unhideWhenUsed="1"/>
+    <w:lsdException w:name="List Bullet 5" w:semiHidden="1" w:unhideWhenUsed="1"/>
+    <w:lsdException w:name="List Number 2" w:semiHidden="1" w:unhideWhenUsed="1"/>
+    <w:lsdException w:name="List Number 3" w:semiHidden="1" w:unhideWhenUsed="1"/>
+    <w:lsdException w:name="List Number 4" w:semiHidden="1" w:unhideWhenUsed="1"/>
+    <w:lsdException w:name="List Number 5" w:semiHidden="1" w:unhideWhenUsed="1"/>
+    <w:lsdException w:name="Title" w:uiPriority="10" w:qFormat="1"/>
+    <w:lsdException w:name="Closing" w:semiHidden="1" w:unhideWhenUsed="1"/>
+    <w:lsdException w:name="Signature" w:semiHidden="1" w:unhideWhenUsed="1"/>
+    <w:lsdException w:name="Default Paragraph Font" w:semiHidden="1" w:uiPriority="1" w:unhideWhenUsed="1"/>
+    <w:lsdException w:name="Body Text" w:semiHidden="1" w:unhideWhenUsed="1"/>
+    <w:lsdException w:name="Body Text Indent" w:semiHidden="1" w:unhideWhenUsed="1"/>
+    <w:lsdException w:name="List Continue" w:semiHidden="1" w:unhideWhenUsed="1"/>
+    <w:lsdException w:name="List Continue 2" w:semiHidden="1" w:unhideWhenUsed="1"/>
+    <w:lsdException w:name="List Continue 3" w:semiHidden="1" w:unhideWhenUsed="1"/>
+    <w:lsdException w:name="List Continue 4" w:semiHidden="1" w:unhideWhenUsed="1"/>
+    <w:lsdException w:name="List Continue 5" w:semiHidden="1" w:unhideWhenUsed="1"/>
+    <w:lsdException w:name="Message Header" w:semiHidden="1" w:unhideWhenUsed="1"/>
+    <w:lsdException w:name="Subtitle" w:uiPriority="11" w:qFormat="1"/>
+    <w:lsdException w:name="Salutation" w:semiHidden="1" w:unhideWhenUsed="1"/>
+    <w:lsdException w:name="Date" w:semiHidden="1" w:unhideWhenUsed="1"/>
+    <w:lsdException w:name="Body Text First Indent" w:semiHidden="1" w:unhideWhenUsed="1"/>
+    <w:lsdException w:name="Body Text First Indent 2" w:semiHidden="1" w:unhideWhenUsed="1"/>
+    <w:lsdException w:name="Note Heading" w:semiHidden="1" w:unhideWhenUsed="1"/>
+    <w:lsdException w:name="Body Text 2" w:semiHidden="1" w:unhideWhenUsed="1"/>
+    <w:lsdException w:name="Body Text 3" w:semiHidden="1" w:unhideWhenUsed="1"/>
+    <w:lsdException w:name="Body Text Indent 2" w:semiHidden="1" w:unhideWhenUsed="1"/>
+    <w:lsdException w:name="Body Text Indent 3" w:semiHidden="1" w:unhideWhenUsed="1"/>
+    <w:lsdException w:name="Block Text" w:semiHidden="1" w:unhideWhenUsed="1"/>
+    <w:lsdException w:name="Hyperlink" w:semiHidden="1" w:unhideWhenUsed="1"/>
+    <w:lsdException w:name="FollowedHyperlink" w:semiHidden="1" w:unhideWhenUsed="1"/>
+    <w:lsdException w:name="Strong" w:uiPriority="22" w:qFormat="1"/>
+    <w:lsdException w:name="Emphasis" w:uiPriority="20" w:qFormat="1"/>
+    <w:lsdException w:name="Document Map" w:semiHidden="1" w:unhideWhenUsed="1"/>
+    <w:lsdException w:name="Plain Text" w:semiHidden="1" w:unhideWhenUsed="1"/>
+    <w:lsdException w:name="E-mail Signature" w:semiHidden="1" w:unhideWhenUsed="1"/>
+    <w:lsdException w:name="HTML Top of Form" w:semiHidden="1" w:unhideWhenUsed="1"/>
+    <w:lsdException w:name="HTML Bottom of Form" w:semiHidden="1" w:unhideWhenUsed="1"/>
+    <w:lsdException w:name="Normal (Web)" w:semiHidden="1" w:unhideWhenUsed="1"/>
+    <w:lsdException w:name="HTML Acronym" w:semiHidden="1" w:unhideWhenUsed="1"/>
+    <w:lsdException w:name="HTML Address" w:semiHidden="1" w:unhideWhenUsed="1"/>
+    <w:lsdException w:name="HTML Cite" w:semiHidden="1" w:unhideWhenUsed="1"/>
+    <w:lsdException w:name="HTML Code" w:semiHidden="1" w:unhideWhenUsed="1"/>
+    <w:lsdException w:name="HTML Definition" w:semiHidden="1" w:unhideWhenUsed="1"/>
+    <w:lsdException w:name="HTML Keyboard" w:semiHidden="1" w:unhideWhenUsed="1"/>
+    <w:lsdException w:name="HTML Preformatted" w:semiHidden="1" w:unhideWhenUsed="1"/>
+    <w:lsdException w:name="HTML Sample" w:semiHidden="1" w:unhideWhenUsed="1"/>
+    <w:lsdException w:name="HTML Typewriter" w:semiHidden="1" w:unhideWhenUsed="1"/>
+    <w:lsdException w:name="HTML Variable" w:semiHidden="1" w:unhideWhenUsed="1"/>
+    <w:lsdException w:name="Normal Table" w:semiHidden="1" w:unhideWhenUsed="1"/>
+    <w:lsdException w:name="annotation subject" w:semiHidden="1" w:unhideWhenUsed="1"/>
+    <w:lsdException w:name="No List" w:semiHidden="1" w:unhideWhenUsed="1"/>
+    <w:lsdException w:name="Outline List 1" w:semiHidden="1" w:unhideWhenUsed="1"/>
+    <w:lsdException w:name="Outline List 2" w:semiHidden="1" w:unhideWhenUsed="1"/>
+    <w:lsdException w:name="Outline List 3" w:semiHidden="1" w:unhideWhenUsed="1"/>
+    <w:lsdException w:name="Table Simple 1" w:semiHidden="1" w:unhideWhenUsed="1"/>
+    <w:lsdException w:name="Table Simple 2" w:semiHidden="1" w:unhideWhenUsed="1"/>
+    <w:lsdException w:name="Table Simple 3" w:semiHidden="1" w:unhideWhenUsed="1"/>
+    <w:lsdException w:name="Table Classic 1" w:semiHidden="1" w:unhideWhenUsed="1"/>
+    <w:lsdException w:name="Table Classic 2" w:semiHidden="1" w:unhideWhenUsed="1"/>
+    <w:lsdException w:name="Table Classic 3" w:semiHidden="1" w:unhideWhenUsed="1"/>
+    <w:lsdException w:name="Table Classic 4" w:semiHidden="1" w:unhideWhenUsed="1"/>
+    <w:lsdException w:name="Table Colorful 1" w:semiHidden="1" w:unhideWhenUsed="1"/>
+    <w:lsdException w:name="Table Colorful 2" w:semiHidden="1" w:unhideWhenUsed="1"/>
+    <w:lsdException w:name="Table Colorful 3" w:semiHidden="1" w:unhideWhenUsed="1"/>
+    <w:lsdException w:name="Table Columns 1" w:semiHidden="1" w:unhideWhenUsed="1"/>
+    <w:lsdException w:name="Table Columns 2" w:semiHidden="1" w:unhideWhenUsed="1"/>
+    <w:lsdException w:name="Table Columns 3" w:semiHidden="1" w:unhideWhenUsed="1"/>
+    <w:lsdException w:name="Table Columns 4" w:semiHidden="1" w:unhideWhenUsed="1"/>
+    <w:lsdException w:name="Table Columns 5" w:semiHidden="1" w:unhideWhenUsed="1"/>
+    <w:lsdException w:name="Table Grid 1" w:semiHidden="1" w:unhideWhenUsed="1"/>
+    <w:lsdException w:name="Table Grid 2" w:semiHidden="1" w:unhideWhenUsed="1"/>
+    <w:lsdException w:name="Table Grid 3" w:semiHidden="1" w:unhideWhenUsed="1"/>
+    <w:lsdException w:name="Table Grid 4" w:semiHidden="1" w:unhideWhenUsed="1"/>
+    <w:lsdException w:name="Table Grid 5" w:semiHidden="1" w:unhideWhenUsed="1"/>
+    <w:lsdException w:name="Table Grid 6" w:semiHidden="1" w:unhideWhenUsed="1"/>
+    <w:lsdException w:name="Table Grid 7" w:semiHidden="1" w:unhideWhenUsed="1"/>
+    <w:lsdException w:name="Table Grid 8" w:semiHidden="1" w:unhideWhenUsed="1"/>
+    <w:lsdException w:name="Table List 1" w:semiHidden="1" w:unhideWhenUsed="1"/>
+    <w:lsdException w:name="Table List 2" w:semiHidden="1" w:unhideWhenUsed="1"/>
+    <w:lsdException w:name="Table List 3" w:semiHidden="1" w:unhideWhenUsed="1"/>
+    <w:lsdException w:name="Table List 4" w:semiHidden="1" w:unhideWhenUsed="1"/>
+    <w:lsdException w:name="Table List 5" w:semiHidden="1" w:unhideWhenUsed="1"/>
+    <w:lsdException w:name="Table List 6" w:semiHidden="1" w:unhideWhenUsed="1"/>
+    <w:lsdException w:name="Table List 7" w:semiHidden="1" w:unhideWhenUsed="1"/>
+    <w:lsdException w:name="Table List 8" w:semiHidden="1" w:unhideWhenUsed="1"/>
+    <w:lsdException w:name="Table 3D effects 1" w:semiHidden="1" w:unhideWhenUsed="1"/>
+    <w:lsdException w:name="Table 3D effects 2" w:semiHidden="1" w:unhideWhenUsed="1"/>
+    <w:lsdException w:name="Table 3D effects 3" w:semiHidden="1" w:unhideWhenUsed="1"/>
+    <w:lsdException w:name="Table Contemporary" w:semiHidden="1" w:unhideWhenUsed="1"/>
+    <w:lsdException w:name="Table Elegant" w:semiHidden="1" w:unhideWhenUsed="1"/>
+    <w:lsdException w:name="Table Professional" w:semiHidden="1" w:unhideWhenUsed="1"/>
+    <w:lsdException w:name="Table Subtle 1" w:semiHidden="1" w:unhideWhenUsed="1"/>
+    <w:lsdException w:name="Table Subtle 2" w:semiHidden="1" w:unhideWhenUsed="1"/>
+    <w:lsdException w:name="Table Web 1" w:semiHidden="1" w:unhideWhenUsed="1"/>
+    <w:lsdException w:name="Table Web 2" w:semiHidden="1" w:unhideWhenUsed="1"/>
+    <w:lsdException w:name="Table Web 3" w:semiHidden="1" w:unhideWhenUsed="1"/>
+    <w:lsdException w:name="Balloon Text" w:semiHidden="1" w:unhideWhenUsed="1"/>
+    <w:lsdException w:name="Table Grid" w:uiPriority="39"/>
+    <w:lsdException w:name="Table Theme" w:semiHidden="1" w:unhideWhenUsed="1"/>
+    <w:lsdException w:name="Placeholder Text" w:semiHidden="1"/>
+    <w:lsdException w:name="No Spacing" w:uiPriority="1" w:qFormat="1"/>
+    <w:lsdException w:name="Light Shading" w:uiPriority="60"/>
+    <w:lsdException w:name="Light List" w:uiPriority="61"/>
+    <w:lsdException w:name="Light Grid" w:uiPriority="62"/>
+    <w:lsdException w:name="Medium Shading 1" w:uiPriority="63"/>
+    <w:lsdException w:name="Medium Shading 2" w:uiPriority="64"/>
+    <w:lsdException w:name="Medium List 1" w:uiPriority="65"/>
+    <w:lsdException w:name="Medium List 2" w:uiPriority="66"/>
+    <w:lsdException w:name="Medium Grid 1" w:uiPriority="67"/>
+    <w:lsdException w:name="Medium Grid 2" w:uiPriority="68"/>
+    <w:lsdException w:name="Medium Grid 3" w:uiPriority="69"/>
+    <w:lsdException w:name="Dark List" w:uiPriority="70"/>
+    <w:lsdException w:name="Colorful Shading" w:uiPriority="71"/>
+    <w:lsdException w:name="Colorful List" w:uiPriority="72"/>
+    <w:lsdException w:name="Colorful Grid" w:uiPriority="73"/>
+    <w:lsdException w:name="Light Shading Accent 1" w:uiPriority="60"/>
+    <w:lsdException w:name="Light List Accent 1" w:uiPriority="61"/>
+    <w:lsdException w:name="Light Grid Accent 1" w:uiPriority="62"/>
+    <w:lsdException w:name="Medium Shading 1 Accent 1" w:uiPriority="63"/>
+    <w:lsdException w:name="Medium Shading 2 Accent 1" w:uiPriority="64"/>
+    <w:lsdException w:name="Medium List 1 Accent 1" w:uiPriority="65"/>
+    <w:lsdException w:name="Revision" w:semiHidden="1"/>
+    <w:lsdException w:name="List Paragraph" w:uiPriority="34" w:qFormat="1"/>
+    <w:lsdException w:name="Quote" w:uiPriority="29" w:qFormat="1"/>
+    <w:lsdException w:name="Intense Quote" w:uiPriority="30" w:qFormat="1"/>
+    <w:lsdException w:name="Medium List 2 Accent 1" w:uiPriority="66"/>
+    <w:lsdException w:name="Medium Grid 1 Accent 1" w:uiPriority="67"/>
+    <w:lsdException w:name="Medium Grid 2 Accent 1" w:uiPriority="68"/>
+    <w:lsdException w:name="Medium Grid 3 Accent 1" w:uiPriority="69"/>
+    <w:lsdException w:name="Dark List Accent 1" w:uiPriority="70"/>
+    <w:lsdException w:name="Colorful Shading Accent 1" w:uiPriority="71"/>
+    <w:lsdException w:name="Colorful List Accent 1" w:uiPriority="72"/>
+    <w:lsdException w:name="Colorful Grid Accent 1" w:uiPriority="73"/>
+    <w:lsdException w:name="Light Shading Accent 2" w:uiPriority="60"/>
+    <w:lsdException w:name="Light List Accent 2" w:uiPriority="61"/>
+    <w:lsdException w:name="Light Grid Accent 2" w:uiPriority="62"/>
+    <w:lsdException w:name="Medium Shading 1 Accent 2" w:uiPriority="63"/>
+    <w:lsdException w:name="Medium Shading 2 Accent 2" w:uiPriority="64"/>
+    <w:lsdException w:name="Medium List 1 Accent 2" w:uiPriority="65"/>
+    <w:lsdException w:name="Medium List 2 Accent 2" w:uiPriority="66"/>
+    <w:lsdException w:name="Medium Grid 1 Accent 2" w:uiPriority="67"/>
+    <w:lsdException w:name="Medium Grid 2 Accent 2" w:uiPriority="68"/>
+    <w:lsdException w:name="Medium Grid 3 Accent 2" w:uiPriority="69"/>
+    <w:lsdException w:name="Dark List Accent 2" w:uiPriority="70"/>
+    <w:lsdException w:name="Colorful Shading Accent 2" w:uiPriority="71"/>
+    <w:lsdException w:name="Colorful List Accent 2" w:uiPriority="72"/>
+    <w:lsdException w:name="Colorful Grid Accent 2" w:uiPriority="73"/>
+    <w:lsdException w:name="Light Shading Accent 3" w:uiPriority="60"/>
+    <w:lsdException w:name="Light List Accent 3" w:uiPriority="61"/>
+    <w:lsdException w:name="Light Grid Accent 3" w:uiPriority="62"/>
+    <w:lsdException w:name="Medium Shading 1 Accent 3" w:uiPriority="63"/>
+    <w:lsdException w:name="Medium Shading 2 Accent 3" w:uiPriority="64"/>
+    <w:lsdException w:name="Medium List 1 Accent 3" w:uiPriority="65"/>
+    <w:lsdException w:name="Medium List 2 Accent 3" w:uiPriority="66"/>
+    <w:lsdException w:name="Medium Grid 1 Accent 3" w:uiPriority="67"/>
+    <w:lsdException w:name="Medium Grid 2 Accent 3" w:uiPriority="68"/>
+    <w:lsdException w:name="Medium Grid 3 Accent 3" w:uiPriority="69"/>
+    <w:lsdException w:name="Dark List Accent 3" w:uiPriority="70"/>
+    <w:lsdException w:name="Colorful Shading Accent 3" w:uiPriority="71"/>
+    <w:lsdException w:name="Colorful List Accent 3" w:uiPriority="72"/>
+    <w:lsdException w:name="Colorful Grid Accent 3" w:uiPriority="73"/>
+    <w:lsdException w:name="Light Shading Accent 4" w:uiPriority="60"/>
+    <w:lsdException w:name="Light List Accent 4" w:uiPriority="61"/>
+    <w:lsdException w:name="Light Grid Accent 4" w:uiPriority="62"/>
+    <w:lsdException w:name="Medium Shading 1 Accent 4" w:uiPriority="63"/>
+    <w:lsdException w:name="Medium Shading 2 Accent 4" w:uiPriority="64"/>
+    <w:lsdException w:name="Medium List 1 Accent 4" w:uiPriority="65"/>
+    <w:lsdException w:name="Medium List 2 Accent 4" w:uiPriority="66"/>
+    <w:lsdException w:name="Medium Grid 1 Accent 4" w:uiPriority="67"/>
+    <w:lsdException w:name="Medium Grid 2 Accent 4" w:uiPriority="68"/>
+    <w:lsdException w:name="Medium Grid 3 Accent 4" w:uiPriority="69"/>
+    <w:lsdException w:name="Dark List Accent 4" w:uiPriority="70"/>
+    <w:lsdException w:name="Colorful Shading Accent 4" w:uiPriority="71"/>
+    <w:lsdException w:name="Colorful List Accent 4" w:uiPriority="72"/>
+    <w:lsdException w:name="Colorful Grid Accent 4" w:uiPriority="73"/>
+    <w:lsdException w:name="Light Shading Accent 5" w:uiPriority="60"/>
+    <w:lsdException w:name="Light List Accent 5" w:uiPriority="61"/>
+    <w:lsdException w:name="Light Grid Accent 5" w:uiPriority="62"/>
+    <w:lsdException w:name="Medium Shading 1 Accent 5" w:uiPriority="63"/>
+    <w:lsdException w:name="Medium Shading 2 Accent 5" w:uiPriority="64"/>
+    <w:lsdException w:name="Medium List 1 Accent 5" w:uiPriority="65"/>
+    <w:lsdException w:name="Medium List 2 Accent 5" w:uiPriority="66"/>
+    <w:lsdException w:name="Medium Grid 1 Accent 5" w:uiPriority="67"/>
+    <w:lsdException w:name="Medium Grid 2 Accent 5" w:uiPriority="68"/>
+    <w:lsdException w:name="Medium Grid 3 Accent 5" w:uiPriority="69"/>
+    <w:lsdException w:name="Dark List Accent 5" w:uiPriority="70"/>
+    <w:lsdException w:name="Colorful Shading Accent 5" w:uiPriority="71"/>
+    <w:lsdException w:name="Colorful List Accent 5" w:uiPriority="72"/>
+    <w:lsdException w:name="Colorful Grid Accent 5" w:uiPriority="73"/>
+    <w:lsdException w:name="Light Shading Accent 6" w:uiPriority="60"/>
+    <w:lsdException w:name="Light List Accent 6" w:uiPriority="61"/>
+    <w:lsdException w:name="Light Grid Accent 6" w:uiPriority="62"/>
+    <w:lsdException w:name="Medium Shading 1 Accent 6" w:uiPriority="63"/>
+    <w:lsdException w:name="Medium Shading 2 Accent 6" w:uiPriority="64"/>
+    <w:lsdException w:name="Medium List 1 Accent 6" w:uiPriority="65"/>
+    <w:lsdException w:name="Medium List 2 Accent 6" w:uiPriority="66"/>
+    <w:lsdException w:name="Medium Grid 1 Accent 6" w:uiPriority="67"/>
+    <w:lsdException w:name="Medium Grid 2 Accent 6" w:uiPriority="68"/>
+    <w:lsdException w:name="Medium Grid 3 Accent 6" w:uiPriority="69"/>
+    <w:lsdException w:name="Dark List Accent 6" w:uiPriority="70"/>
+    <w:lsdException w:name="Colorful Shading Accent 6" w:uiPriority="71"/>
+    <w:lsdException w:name="Colorful List Accent 6" w:uiPriority="72"/>
+    <w:lsdException w:name="Colorful Grid Accent 6" w:uiPriority="73"/>
+    <w:lsdException w:name="Subtle Emphasis" w:uiPriority="19" w:qFormat="1"/>
+    <w:lsdException w:name="Intense Emphasis" w:uiPriority="21" w:qFormat="1"/>
+    <w:lsdException w:name="Subtle Reference" w:uiPriority="31" w:qFormat="1"/>
+    <w:lsdException w:name="Intense Reference" w:uiPriority="32" w:qFormat="1"/>
+    <w:lsdException w:name="Book Title" w:uiPriority="33" w:qFormat="1"/>
+    <w:lsdException w:name="Bibliography" w:semiHidden="1" w:uiPriority="37" w:unhideWhenUsed="1"/>
+    <w:lsdException w:name="TOC Heading" w:semiHidden="1" w:uiPriority="39" w:unhideWhenUsed="1" w:qFormat="1"/>
+    <w:lsdException w:name="Plain Table 1" w:uiPriority="41"/>
+    <w:lsdException w:name="Plain Table 2" w:uiPriority="42"/>
+    <w:lsdException w:name="Plain Table 3" w:uiPriority="43"/>
+    <w:lsdException w:name="Plain Table 4" w:uiPriority="44"/>
+    <w:lsdException w:name="Plain Table 5" w:uiPriority="45"/>
+    <w:lsdException w:name="Grid Table Light" w:uiPriority="40"/>
+    <w:lsdException w:name="Grid Table 1 Light" w:uiPriority="46"/>
+    <w:lsdException w:name="Grid Table 2" w:uiPriority="47"/>
+    <w:lsdException w:name="Grid Table 3" w:uiPriority="48"/>
+    <w:lsdException w:name="Grid Table 4" w:uiPriority="49"/>
+    <w:lsdException w:name="Grid Table 5 Dark" w:uiPriority="50"/>
+    <w:lsdException w:name="Grid Table 6 Colorful" w:uiPriority="51"/>
+    <w:lsdException w:name="Grid Table 7 Colorful" w:uiPriority="52"/>
+    <w:lsdException w:name="Grid Table 1 Light Accent 1" w:uiPriority="46"/>
+    <w:lsdException w:name="Grid Table 2 Accent 1" w:uiPriority="47"/>
+    <w:lsdException w:name="Grid Table 3 Accent 1" w:uiPriority="48"/>
+    <w:lsdException w:name="Grid Table 4 Accent 1" w:uiPriority="49"/>
+    <w:lsdException w:name="Grid Table 5 Dark Accent 1" w:uiPriority="50"/>
+    <w:lsdException w:name="Grid Table 6 Colorful Accent 1" w:uiPriority="51"/>
+    <w:lsdException w:name="Grid Table 7 Colorful Accent 1" w:uiPriority="52"/>
+    <w:lsdException w:name="Grid Table 1 Light Accent 2" w:uiPriority="46"/>
+    <w:lsdException w:name="Grid Table 2 Accent 2" w:uiPriority="47"/>
+    <w:lsdException w:name="Grid Table 3 Accent 2" w:uiPriority="48"/>
+    <w:lsdException w:name="Grid Table 4 Accent 2" w:uiPriority="49"/>
+    <w:lsdException w:name="Grid Table 5 Dark Accent 2" w:uiPriority="50"/>
+    <w:lsdException w:name="Grid Table 6 Colorful Accent 2" w:uiPriority="51"/>
+    <w:lsdException w:name="Grid Table 7 Colorful Accent 2" w:uiPriority="52"/>
+    <w:lsdException w:name="Grid Table 1 Light Accent 3" w:uiPriority="46"/>
+    <w:lsdException w:name="Grid Table 2 Accent 3" w:uiPriority="47"/>
+    <w:lsdException w:name="Grid Table 3 Accent 3" w:uiPriority="48"/>
+    <w:lsdException w:name="Grid Table 4 Accent 3" w:uiPriority="49"/>
+    <w:lsdException w:name="Grid Table 5 Dark Accent 3" w:uiPriority="50"/>
+    <w:lsdException w:name="Grid Table 6 Colorful Accent 3" w:uiPriority="51"/>
+    <w:lsdException w:name="Grid Table 7 Colorful Accent 3" w:uiPriority="52"/>
+    <w:lsdException w:name="Grid Table 1 Light Accent 4" w:uiPriority="46"/>
+    <w:lsdException w:name="Grid Table 2 Accent 4" w:uiPriority="47"/>
+    <w:lsdException w:name="Grid Table 3 Accent 4" w:uiPriority="48"/>
+    <w:lsdException w:name="Grid Table 4 Accent 4" w:uiPriority="49"/>
+    <w:lsdException w:name="Grid Table 5 Dark Accent 4" w:uiPriority="50"/>
+    <w:lsdException w:name="Grid Table 6 Colorful Accent 4" w:uiPriority="51"/>
+    <w:lsdException w:name="Grid Table 7 Colorful Accent 4" w:uiPriority="52"/>
+    <w:lsdException w:name="Grid Table 1 Light Accent 5" w:uiPriority="46"/>
+    <w:lsdException w:name="Grid Table 2 Accent 5" w:uiPriority="47"/>
+    <w:lsdException w:name="Grid Table 3 Accent 5" w:uiPriority="48"/>
+    <w:lsdException w:name="Grid Table 4 Accent 5" w:uiPriority="49"/>
+    <w:lsdException w:name="Grid Table 5 Dark Accent 5" w:uiPriority="50"/>
+    <w:lsdException w:name="Grid Table 6 Colorful Accent 5" w:uiPriority="51"/>
+    <w:lsdException w:name="Grid Table 7 Colorful Accent 5" w:uiPriority="52"/>
+    <w:lsdException w:name="Grid Table 1 Light Accent 6" w:uiPriority="46"/>
+    <w:lsdException w:name="Grid Table 2 Accent 6" w:uiPriority="47"/>
+    <w:lsdException w:name="Grid Table 3 Accent 6" w:uiPriority="48"/>
+    <w:lsdException w:name="Grid Table 4 Accent 6" w:uiPriority="49"/>
+    <w:lsdException w:name="Grid Table 5 Dark Accent 6" w:uiPriority="50"/>
+    <w:lsdException w:name="Grid Table 6 Colorful Accent 6" w:uiPriority="51"/>
+    <w:lsdException w:name="Grid Table 7 Colorful Accent 6" w:uiPriority="52"/>
+    <w:lsdException w:name="List Table 1 Light" w:uiPriority="46"/>
+    <w:lsdException w:name="List Table 2" w:uiPriority="47"/>
+    <w:lsdException w:name="List Table 3" w:uiPriority="48"/>
+    <w:lsdException w:name="List Table 4" w:uiPriority="49"/>
+    <w:lsdException w:name="List Table 5 Dark" w:uiPriority="50"/>
+    <w:lsdException w:name="List Table 6 Colorful" w:uiPriority="51"/>
+    <w:lsdException w:name="List Table 7 Colorful" w:uiPriority="52"/>
+    <w:lsdException w:name="List Table 1 Light Accent 1" w:uiPriority="46"/>
+    <w:lsdException w:name="List Table 2 Accent 1" w:uiPriority="47"/>
+    <w:lsdException w:name="List Table 3 Accent 1" w:uiPriority="48"/>
+    <w:lsdException w:name="List Table 4 Accent 1" w:uiPriority="49"/>
+    <w:lsdException w:name="List Table 5 Dark Accent 1" w:uiPriority="50"/>
+    <w:lsdException w:name="List Table 6 Colorful Accent 1" w:uiPriority="51"/>
+    <w:lsdException w:name="List Table 7 Colorful Accent 1" w:uiPriority="52"/>
+    <w:lsdException w:name="List Table 1 Light Accent 2" w:uiPriority="46"/>
+    <w:lsdException w:name="List Table 2 Accent 2" w:uiPriority="47"/>
+    <w:lsdException w:name="List Table 3 Accent 2" w:uiPriority="48"/>
+    <w:lsdException w:name="List Table 4 Accent 2" w:uiPriority="49"/>
+    <w:lsdException w:name="List Table 5 Dark Accent 2" w:uiPriority="50"/>
+    <w:lsdException w:name="List Table 6 Colorful Accent 2" w:uiPriority="51"/>
+    <w:lsdException w:name="List Table 7 Colorful Accent 2" w:uiPriority="52"/>
+    <w:lsdException w:name="List Table 1 Light Accent 3" w:uiPriority="46"/>
+    <w:lsdException w:name="List Table 2 Accent 3" w:uiPriority="47"/>
+    <w:lsdException w:name="List Table 3 Accent 3" w:uiPriority="48"/>
+    <w:lsdException w:name="List Table 4 Accent 3" w:uiPriority="49"/>
+    <w:lsdException w:name="List Table 5 Dark Accent 3" w:uiPriority="50"/>
+    <w:lsdException w:name="List Table 6 Colorful Accent 3" w:uiPriority="51"/>
+    <w:lsdException w:name="List Table 7 Colorful Accent 3" w:uiPriority="52"/>
+    <w:lsdException w:name="List Table 1 Light Accent 4" w:uiPriority="46"/>
+    <w:lsdException w:name="List Table 2 Accent 4" w:uiPriority="47"/>
+    <w:lsdException w:name="List Table 3 Accent 4" w:uiPriority="48"/>
+    <w:lsdException w:name="List Table 4 Accent 4" w:uiPriority="49"/>
+    <w:lsdException w:name="List Table 5 Dark Accent 4" w:uiPriority="50"/>
+    <w:lsdException w:name="List Table 6 Colorful Accent 4" w:uiPriority="51"/>
+    <w:lsdException w:name="List Table 7 Colorful Accent 4" w:uiPriority="52"/>
+    <w:lsdException w:name="List Table 1 Light Accent 5" w:uiPriority="46"/>
+    <w:lsdException w:name="List Table 2 Accent 5" w:uiPriority="47"/>
+    <w:lsdException w:name="List Table 3 Accent 5" w:uiPriority="48"/>
+    <w:lsdException w:name="List Table 4 Accent 5" w:uiPriority="49"/>
+    <w:lsdException w:name="List Table 5 Dark Accent 5" w:uiPriority="50"/>
+    <w:lsdException w:name="List Table 6 Colorful Accent 5" w:uiPriority="51"/>
+    <w:lsdException w:name="List Table 7 Colorful Accent 5" w:uiPriority="52"/>
+    <w:lsdException w:name="List Table 1 Light Accent 6" w:uiPriority="46"/>
+    <w:lsdException w:name="List Table 2 Accent 6" w:uiPriority="47"/>
+    <w:lsdException w:name="List Table 3 Accent 6" w:uiPriority="48"/>
+    <w:lsdException w:name="List Table 4 Accent 6" w:uiPriority="49"/>
+    <w:lsdException w:name="List Table 5 Dark Accent 6" w:uiPriority="50"/>
+    <w:lsdException w:name="List Table 6 Colorful Accent 6" w:uiPriority="51"/>
+    <w:lsdException w:name="List Table 7 Colorful Accent 6" w:uiPriority="52"/>
+    <w:lsdException w:name="Mention" w:semiHidden="1" w:unhideWhenUsed="1"/>
+    <w:lsdException w:name="Smart Hyperlink" w:semiHidden="1" w:unhideWhenUsed="1"/>
+    <w:lsdException w:name="Hashtag" w:semiHidden="1" w:unhideWhenUsed="1"/>
+    <w:lsdException w:name="Unresolved Mention" w:semiHidden="1" w:unhideWhenUsed="1"/>
+  </w:latentStyles>
   <w:style w:type="paragraph" w:default="1" w:styleId="Normal">
     <w:name w:val="Normal"/>
-    <w:next w:val="Normal"/>
-    <w:pPr/>
+    <w:qFormat/>
     <w:rPr>
       <w:sz w:val="24"/>
       <w:szCs w:val="24"/>
-      <w:lang w:val="en-US" w:eastAsia="en-US" w:bidi="ar-SA"/>
     </w:rPr>
   </w:style>
-  <w:style w:type="character" w:default="1" w:styleId="Default Paragraph Font">
+  <w:style w:type="character" w:default="1" w:styleId="DefaultParagraphFont">
     <w:name w:val="Default Paragraph Font"/>
-    <w:next w:val="Default Paragraph Font"/>
+    <w:uiPriority w:val="1"/>
+    <w:semiHidden/>
+    <w:unhideWhenUsed/>
+  </w:style>
+  <w:style w:type="table" w:default="1" w:styleId="TableNormal">
+    <w:name w:val="Normal Table"/>
+    <w:uiPriority w:val="99"/>
+    <w:semiHidden/>
+    <w:unhideWhenUsed/>
+    <w:tblPr>
+      <w:tblInd w:w="0" w:type="dxa"/>
+      <w:tblCellMar>
+        <w:top w:w="0" w:type="dxa"/>
+        <w:left w:w="108" w:type="dxa"/>
+        <w:bottom w:w="0" w:type="dxa"/>
+        <w:right w:w="108" w:type="dxa"/>
+      </w:tblCellMar>
+    </w:tblPr>
+  </w:style>
+  <w:style w:type="numbering" w:default="1" w:styleId="NoList">
+    <w:name w:val="No List"/>
+    <w:uiPriority w:val="99"/>
+    <w:semiHidden/>
+    <w:unhideWhenUsed/>
   </w:style>
   <w:style w:type="character" w:styleId="Hyperlink">
     <w:name w:val="Hyperlink"/>
@@ -713,84 +1951,25 @@
       <w:u w:val="single"/>
     </w:rPr>
   </w:style>
-  <w:style w:type="table" w:default="1" w:styleId="Table Normal">
-    <w:name w:val="Table Normal"/>
-    <w:next w:val="Table Normal"/>
-    <w:pPr/>
-    <w:tblPr>
-      <w:tblInd w:w="0" w:type="dxa"/>
-    </w:tblPr>
-    <w:trPr/>
-    <w:tcPr/>
-    <w:tblStylePr w:type="firstRow"/>
-    <w:tblStylePr w:type="lastRow"/>
-    <w:tblStylePr w:type="firstCol"/>
-    <w:tblStylePr w:type="lastCol"/>
-    <w:tblStylePr w:type="band1Vert"/>
-    <w:tblStylePr w:type="band2Vert"/>
-    <w:tblStylePr w:type="band1Horz"/>
-    <w:tblStylePr w:type="band2Horz"/>
-    <w:tblStylePr w:type="neCell"/>
-    <w:tblStylePr w:type="nwCell"/>
-    <w:tblStylePr w:type="seCell"/>
-    <w:tblStylePr w:type="swCell"/>
-  </w:style>
-  <w:style w:type="numbering" w:default="1" w:styleId="No List">
-    <w:name w:val="No List"/>
-    <w:next w:val="No List"/>
-    <w:pPr/>
-  </w:style>
-  <w:style w:type="paragraph" w:styleId="Body">
+  <w:style w:type="paragraph" w:customStyle="1" w:styleId="Body">
     <w:name w:val="Body"/>
-    <w:next w:val="Body"/>
-    <w:pPr>
-      <w:keepNext w:val="0"/>
-      <w:keepLines w:val="0"/>
-      <w:pageBreakBefore w:val="0"/>
-      <w:widowControl w:val="1"/>
-      <w:shd w:val="clear" w:color="auto" w:fill="auto"/>
-      <w:suppressAutoHyphens w:val="0"/>
-      <w:bidi w:val="0"/>
-      <w:spacing w:before="0" w:after="0" w:line="240" w:lineRule="auto"/>
-      <w:ind w:left="0" w:right="0" w:firstLine="0"/>
-      <w:jc w:val="left"/>
-      <w:outlineLvl w:val="9"/>
-    </w:pPr>
     <w:rPr>
-      <w:rFonts w:ascii="Helvetica Neue" w:cs="Arial Unicode MS" w:hAnsi="Helvetica Neue" w:eastAsia="Arial Unicode MS"/>
-      <w:b w:val="0"/>
-      <w:bCs w:val="0"/>
-      <w:i w:val="0"/>
-      <w:iCs w:val="0"/>
-      <w:caps w:val="0"/>
-      <w:smallCaps w:val="0"/>
-      <w:strike w:val="0"/>
-      <w:dstrike w:val="0"/>
-      <w:outline w:val="0"/>
+      <w:rFonts w:ascii="Helvetica Neue" w:hAnsi="Helvetica Neue" w:cs="Arial Unicode MS"/>
       <w:color w:val="000000"/>
-      <w:spacing w:val="0"/>
-      <w:kern w:val="0"/>
-      <w:position w:val="0"/>
       <w:sz w:val="22"/>
       <w:szCs w:val="22"/>
-      <w:u w:val="none"/>
-      <w:vertAlign w:val="baseline"/>
-      <w:lang w:val="en-US"/>
-      <w14:textOutline>
+      <w14:textOutline w14:w="0" w14:cap="flat" w14:cmpd="sng" w14:algn="ctr">
         <w14:noFill/>
+        <w14:prstDash w14:val="solid"/>
+        <w14:bevel/>
       </w14:textOutline>
-      <w14:textFill>
-        <w14:solidFill>
-          <w14:srgbClr w14:val="000000"/>
-        </w14:solidFill>
-      </w14:textFill>
     </w:rPr>
   </w:style>
 </w:styles>
 </file>
 
 <file path=word/theme/theme1.xml><?xml version="1.0" encoding="utf-8"?>
-<a:theme xmlns:a="http://schemas.openxmlformats.org/drawingml/2006/main" xmlns:r="http://schemas.openxmlformats.org/officeDocument/2006/relationships" name="Blank">
+<a:theme xmlns:a="http://schemas.openxmlformats.org/drawingml/2006/main" name="Blank">
   <a:themeElements>
     <a:clrScheme name="Blank">
       <a:dk1>
@@ -989,7 +2168,7 @@
         <a:effectLst/>
         <a:sp3d/>
       </a:spPr>
-      <a:bodyPr rot="0" spcFirstLastPara="1" vertOverflow="overflow" horzOverflow="overflow" vert="horz" wrap="square" lIns="101600" tIns="101600" rIns="101600" bIns="101600" numCol="1" spcCol="38100" rtlCol="0" anchor="ctr" upright="0">
+      <a:bodyPr rot="0" spcFirstLastPara="1" vertOverflow="overflow" horzOverflow="overflow" vert="horz" wrap="square" lIns="101600" tIns="101600" rIns="101600" bIns="101600" numCol="1" spcCol="38100" rtlCol="0" anchor="ctr">
         <a:spAutoFit/>
       </a:bodyPr>
       <a:lstStyle>
@@ -1008,7 +2187,7 @@
           <a:buFontTx/>
           <a:buNone/>
           <a:tabLst/>
-          <a:defRPr b="0" baseline="0" cap="none" i="0" spc="0" strike="noStrike" sz="1200" u="none" kumimoji="0" normalizeH="0">
+          <a:defRPr kumimoji="0" sz="1200" b="0" i="0" u="none" strike="noStrike" cap="none" spc="0" normalizeH="0" baseline="0">
             <a:ln>
               <a:noFill/>
             </a:ln>
@@ -1038,7 +2217,7 @@
           <a:buFontTx/>
           <a:buNone/>
           <a:tabLst/>
-          <a:defRPr b="0" baseline="0" cap="none" i="0" spc="0" strike="noStrike" sz="1800" u="none" kumimoji="0" normalizeH="0">
+          <a:defRPr kumimoji="0" sz="1800" b="0" i="0" u="none" strike="noStrike" cap="none" spc="0" normalizeH="0" baseline="0">
             <a:ln>
               <a:noFill/>
             </a:ln>
@@ -1064,7 +2243,7 @@
           <a:buFontTx/>
           <a:buNone/>
           <a:tabLst/>
-          <a:defRPr b="0" baseline="0" cap="none" i="0" spc="0" strike="noStrike" sz="1800" u="none" kumimoji="0" normalizeH="0">
+          <a:defRPr kumimoji="0" sz="1800" b="0" i="0" u="none" strike="noStrike" cap="none" spc="0" normalizeH="0" baseline="0">
             <a:ln>
               <a:noFill/>
             </a:ln>
@@ -1090,7 +2269,7 @@
           <a:buFontTx/>
           <a:buNone/>
           <a:tabLst/>
-          <a:defRPr b="0" baseline="0" cap="none" i="0" spc="0" strike="noStrike" sz="1800" u="none" kumimoji="0" normalizeH="0">
+          <a:defRPr kumimoji="0" sz="1800" b="0" i="0" u="none" strike="noStrike" cap="none" spc="0" normalizeH="0" baseline="0">
             <a:ln>
               <a:noFill/>
             </a:ln>
@@ -1116,7 +2295,7 @@
           <a:buFontTx/>
           <a:buNone/>
           <a:tabLst/>
-          <a:defRPr b="0" baseline="0" cap="none" i="0" spc="0" strike="noStrike" sz="1800" u="none" kumimoji="0" normalizeH="0">
+          <a:defRPr kumimoji="0" sz="1800" b="0" i="0" u="none" strike="noStrike" cap="none" spc="0" normalizeH="0" baseline="0">
             <a:ln>
               <a:noFill/>
             </a:ln>
@@ -1142,7 +2321,7 @@
           <a:buFontTx/>
           <a:buNone/>
           <a:tabLst/>
-          <a:defRPr b="0" baseline="0" cap="none" i="0" spc="0" strike="noStrike" sz="1800" u="none" kumimoji="0" normalizeH="0">
+          <a:defRPr kumimoji="0" sz="1800" b="0" i="0" u="none" strike="noStrike" cap="none" spc="0" normalizeH="0" baseline="0">
             <a:ln>
               <a:noFill/>
             </a:ln>
@@ -1168,7 +2347,7 @@
           <a:buFontTx/>
           <a:buNone/>
           <a:tabLst/>
-          <a:defRPr b="0" baseline="0" cap="none" i="0" spc="0" strike="noStrike" sz="1800" u="none" kumimoji="0" normalizeH="0">
+          <a:defRPr kumimoji="0" sz="1800" b="0" i="0" u="none" strike="noStrike" cap="none" spc="0" normalizeH="0" baseline="0">
             <a:ln>
               <a:noFill/>
             </a:ln>
@@ -1194,7 +2373,7 @@
           <a:buFontTx/>
           <a:buNone/>
           <a:tabLst/>
-          <a:defRPr b="0" baseline="0" cap="none" i="0" spc="0" strike="noStrike" sz="1800" u="none" kumimoji="0" normalizeH="0">
+          <a:defRPr kumimoji="0" sz="1800" b="0" i="0" u="none" strike="noStrike" cap="none" spc="0" normalizeH="0" baseline="0">
             <a:ln>
               <a:noFill/>
             </a:ln>
@@ -1220,7 +2399,7 @@
           <a:buFontTx/>
           <a:buNone/>
           <a:tabLst/>
-          <a:defRPr b="0" baseline="0" cap="none" i="0" spc="0" strike="noStrike" sz="1800" u="none" kumimoji="0" normalizeH="0">
+          <a:defRPr kumimoji="0" sz="1800" b="0" i="0" u="none" strike="noStrike" cap="none" spc="0" normalizeH="0" baseline="0">
             <a:ln>
               <a:noFill/>
             </a:ln>
@@ -1246,7 +2425,7 @@
           <a:buFontTx/>
           <a:buNone/>
           <a:tabLst/>
-          <a:defRPr b="0" baseline="0" cap="none" i="0" spc="0" strike="noStrike" sz="1800" u="none" kumimoji="0" normalizeH="0">
+          <a:defRPr kumimoji="0" sz="1800" b="0" i="0" u="none" strike="noStrike" cap="none" spc="0" normalizeH="0" baseline="0">
             <a:ln>
               <a:noFill/>
             </a:ln>
@@ -1259,9 +2438,15 @@
         </a:lvl9pPr>
       </a:lstStyle>
       <a:style>
-        <a:lnRef idx="0"/>
-        <a:fillRef idx="0"/>
-        <a:effectRef idx="0"/>
+        <a:lnRef idx="0">
+          <a:scrgbClr r="0" g="0" b="0"/>
+        </a:lnRef>
+        <a:fillRef idx="0">
+          <a:scrgbClr r="0" g="0" b="0"/>
+        </a:fillRef>
+        <a:effectRef idx="0">
+          <a:scrgbClr r="0" g="0" b="0"/>
+        </a:effectRef>
         <a:fontRef idx="none"/>
       </a:style>
     </a:spDef>
@@ -1278,7 +2463,7 @@
         <a:effectLst/>
         <a:sp3d/>
       </a:spPr>
-      <a:bodyPr rot="0" spcFirstLastPara="1" vertOverflow="overflow" horzOverflow="overflow" vert="horz" wrap="square" lIns="91439" tIns="45719" rIns="91439" bIns="45719" numCol="1" spcCol="38100" rtlCol="0" anchor="t" upright="0">
+      <a:bodyPr rot="0" spcFirstLastPara="1" vertOverflow="overflow" horzOverflow="overflow" vert="horz" wrap="square" lIns="91439" tIns="45719" rIns="91439" bIns="45719" numCol="1" spcCol="38100" rtlCol="0" anchor="t">
         <a:noAutofit/>
       </a:bodyPr>
       <a:lstStyle>
@@ -1297,7 +2482,7 @@
           <a:buFontTx/>
           <a:buNone/>
           <a:tabLst/>
-          <a:defRPr b="0" baseline="0" cap="none" i="0" spc="0" strike="noStrike" sz="1800" u="none" kumimoji="0" normalizeH="0">
+          <a:defRPr kumimoji="0" sz="1800" b="0" i="0" u="none" strike="noStrike" cap="none" spc="0" normalizeH="0" baseline="0">
             <a:ln>
               <a:noFill/>
             </a:ln>
@@ -1323,7 +2508,7 @@
           <a:buFontTx/>
           <a:buNone/>
           <a:tabLst/>
-          <a:defRPr b="0" baseline="0" cap="none" i="0" spc="0" strike="noStrike" sz="1800" u="none" kumimoji="0" normalizeH="0">
+          <a:defRPr kumimoji="0" sz="1800" b="0" i="0" u="none" strike="noStrike" cap="none" spc="0" normalizeH="0" baseline="0">
             <a:ln>
               <a:noFill/>
             </a:ln>
@@ -1349,7 +2534,7 @@
           <a:buFontTx/>
           <a:buNone/>
           <a:tabLst/>
-          <a:defRPr b="0" baseline="0" cap="none" i="0" spc="0" strike="noStrike" sz="1800" u="none" kumimoji="0" normalizeH="0">
+          <a:defRPr kumimoji="0" sz="1800" b="0" i="0" u="none" strike="noStrike" cap="none" spc="0" normalizeH="0" baseline="0">
             <a:ln>
               <a:noFill/>
             </a:ln>
@@ -1375,7 +2560,7 @@
           <a:buFontTx/>
           <a:buNone/>
           <a:tabLst/>
-          <a:defRPr b="0" baseline="0" cap="none" i="0" spc="0" strike="noStrike" sz="1800" u="none" kumimoji="0" normalizeH="0">
+          <a:defRPr kumimoji="0" sz="1800" b="0" i="0" u="none" strike="noStrike" cap="none" spc="0" normalizeH="0" baseline="0">
             <a:ln>
               <a:noFill/>
             </a:ln>
@@ -1401,7 +2586,7 @@
           <a:buFontTx/>
           <a:buNone/>
           <a:tabLst/>
-          <a:defRPr b="0" baseline="0" cap="none" i="0" spc="0" strike="noStrike" sz="1800" u="none" kumimoji="0" normalizeH="0">
+          <a:defRPr kumimoji="0" sz="1800" b="0" i="0" u="none" strike="noStrike" cap="none" spc="0" normalizeH="0" baseline="0">
             <a:ln>
               <a:noFill/>
             </a:ln>
@@ -1427,7 +2612,7 @@
           <a:buFontTx/>
           <a:buNone/>
           <a:tabLst/>
-          <a:defRPr b="0" baseline="0" cap="none" i="0" spc="0" strike="noStrike" sz="1800" u="none" kumimoji="0" normalizeH="0">
+          <a:defRPr kumimoji="0" sz="1800" b="0" i="0" u="none" strike="noStrike" cap="none" spc="0" normalizeH="0" baseline="0">
             <a:ln>
               <a:noFill/>
             </a:ln>
@@ -1453,7 +2638,7 @@
           <a:buFontTx/>
           <a:buNone/>
           <a:tabLst/>
-          <a:defRPr b="0" baseline="0" cap="none" i="0" spc="0" strike="noStrike" sz="1800" u="none" kumimoji="0" normalizeH="0">
+          <a:defRPr kumimoji="0" sz="1800" b="0" i="0" u="none" strike="noStrike" cap="none" spc="0" normalizeH="0" baseline="0">
             <a:ln>
               <a:noFill/>
             </a:ln>
@@ -1479,7 +2664,7 @@
           <a:buFontTx/>
           <a:buNone/>
           <a:tabLst/>
-          <a:defRPr b="0" baseline="0" cap="none" i="0" spc="0" strike="noStrike" sz="1800" u="none" kumimoji="0" normalizeH="0">
+          <a:defRPr kumimoji="0" sz="1800" b="0" i="0" u="none" strike="noStrike" cap="none" spc="0" normalizeH="0" baseline="0">
             <a:ln>
               <a:noFill/>
             </a:ln>
@@ -1505,7 +2690,7 @@
           <a:buFontTx/>
           <a:buNone/>
           <a:tabLst/>
-          <a:defRPr b="0" baseline="0" cap="none" i="0" spc="0" strike="noStrike" sz="1800" u="none" kumimoji="0" normalizeH="0">
+          <a:defRPr kumimoji="0" sz="1800" b="0" i="0" u="none" strike="noStrike" cap="none" spc="0" normalizeH="0" baseline="0">
             <a:ln>
               <a:noFill/>
             </a:ln>
@@ -1531,7 +2716,7 @@
           <a:buFontTx/>
           <a:buNone/>
           <a:tabLst/>
-          <a:defRPr b="0" baseline="0" cap="none" i="0" spc="0" strike="noStrike" sz="1800" u="none" kumimoji="0" normalizeH="0">
+          <a:defRPr kumimoji="0" sz="1800" b="0" i="0" u="none" strike="noStrike" cap="none" spc="0" normalizeH="0" baseline="0">
             <a:ln>
               <a:noFill/>
             </a:ln>
@@ -1544,9 +2729,15 @@
         </a:lvl9pPr>
       </a:lstStyle>
       <a:style>
-        <a:lnRef idx="0"/>
-        <a:fillRef idx="0"/>
-        <a:effectRef idx="0"/>
+        <a:lnRef idx="0">
+          <a:scrgbClr r="0" g="0" b="0"/>
+        </a:lnRef>
+        <a:fillRef idx="0">
+          <a:scrgbClr r="0" g="0" b="0"/>
+        </a:fillRef>
+        <a:effectRef idx="0">
+          <a:scrgbClr r="0" g="0" b="0"/>
+        </a:effectRef>
         <a:fontRef idx="none"/>
       </a:style>
     </a:lnDef>
@@ -1560,7 +2751,7 @@
         <a:effectLst/>
         <a:sp3d/>
       </a:spPr>
-      <a:bodyPr rot="0" spcFirstLastPara="1" vertOverflow="overflow" horzOverflow="overflow" vert="horz" wrap="square" lIns="50800" tIns="50800" rIns="50800" bIns="50800" numCol="1" spcCol="38100" rtlCol="0" anchor="t" upright="0">
+      <a:bodyPr rot="0" spcFirstLastPara="1" vertOverflow="overflow" horzOverflow="overflow" vert="horz" wrap="square" lIns="50800" tIns="50800" rIns="50800" bIns="50800" numCol="1" spcCol="38100" rtlCol="0" anchor="t">
         <a:spAutoFit/>
       </a:bodyPr>
       <a:lstStyle>
@@ -1579,7 +2770,7 @@
           <a:buFontTx/>
           <a:buNone/>
           <a:tabLst/>
-          <a:defRPr b="0" baseline="0" cap="none" i="0" spc="0" strike="noStrike" sz="1100" u="none" kumimoji="0" normalizeH="0">
+          <a:defRPr kumimoji="0" sz="1100" b="0" i="0" u="none" strike="noStrike" cap="none" spc="0" normalizeH="0" baseline="0">
             <a:ln>
               <a:noFill/>
             </a:ln>
@@ -1609,7 +2800,7 @@
           <a:buFontTx/>
           <a:buNone/>
           <a:tabLst/>
-          <a:defRPr b="0" baseline="0" cap="none" i="0" spc="0" strike="noStrike" sz="1800" u="none" kumimoji="0" normalizeH="0">
+          <a:defRPr kumimoji="0" sz="1800" b="0" i="0" u="none" strike="noStrike" cap="none" spc="0" normalizeH="0" baseline="0">
             <a:ln>
               <a:noFill/>
             </a:ln>
@@ -1635,7 +2826,7 @@
           <a:buFontTx/>
           <a:buNone/>
           <a:tabLst/>
-          <a:defRPr b="0" baseline="0" cap="none" i="0" spc="0" strike="noStrike" sz="1800" u="none" kumimoji="0" normalizeH="0">
+          <a:defRPr kumimoji="0" sz="1800" b="0" i="0" u="none" strike="noStrike" cap="none" spc="0" normalizeH="0" baseline="0">
             <a:ln>
               <a:noFill/>
             </a:ln>
@@ -1661,7 +2852,7 @@
           <a:buFontTx/>
           <a:buNone/>
           <a:tabLst/>
-          <a:defRPr b="0" baseline="0" cap="none" i="0" spc="0" strike="noStrike" sz="1800" u="none" kumimoji="0" normalizeH="0">
+          <a:defRPr kumimoji="0" sz="1800" b="0" i="0" u="none" strike="noStrike" cap="none" spc="0" normalizeH="0" baseline="0">
             <a:ln>
               <a:noFill/>
             </a:ln>
@@ -1687,7 +2878,7 @@
           <a:buFontTx/>
           <a:buNone/>
           <a:tabLst/>
-          <a:defRPr b="0" baseline="0" cap="none" i="0" spc="0" strike="noStrike" sz="1800" u="none" kumimoji="0" normalizeH="0">
+          <a:defRPr kumimoji="0" sz="1800" b="0" i="0" u="none" strike="noStrike" cap="none" spc="0" normalizeH="0" baseline="0">
             <a:ln>
               <a:noFill/>
             </a:ln>
@@ -1713,7 +2904,7 @@
           <a:buFontTx/>
           <a:buNone/>
           <a:tabLst/>
-          <a:defRPr b="0" baseline="0" cap="none" i="0" spc="0" strike="noStrike" sz="1800" u="none" kumimoji="0" normalizeH="0">
+          <a:defRPr kumimoji="0" sz="1800" b="0" i="0" u="none" strike="noStrike" cap="none" spc="0" normalizeH="0" baseline="0">
             <a:ln>
               <a:noFill/>
             </a:ln>
@@ -1739,7 +2930,7 @@
           <a:buFontTx/>
           <a:buNone/>
           <a:tabLst/>
-          <a:defRPr b="0" baseline="0" cap="none" i="0" spc="0" strike="noStrike" sz="1800" u="none" kumimoji="0" normalizeH="0">
+          <a:defRPr kumimoji="0" sz="1800" b="0" i="0" u="none" strike="noStrike" cap="none" spc="0" normalizeH="0" baseline="0">
             <a:ln>
               <a:noFill/>
             </a:ln>
@@ -1765,7 +2956,7 @@
           <a:buFontTx/>
           <a:buNone/>
           <a:tabLst/>
-          <a:defRPr b="0" baseline="0" cap="none" i="0" spc="0" strike="noStrike" sz="1800" u="none" kumimoji="0" normalizeH="0">
+          <a:defRPr kumimoji="0" sz="1800" b="0" i="0" u="none" strike="noStrike" cap="none" spc="0" normalizeH="0" baseline="0">
             <a:ln>
               <a:noFill/>
             </a:ln>
@@ -1791,7 +2982,7 @@
           <a:buFontTx/>
           <a:buNone/>
           <a:tabLst/>
-          <a:defRPr b="0" baseline="0" cap="none" i="0" spc="0" strike="noStrike" sz="1800" u="none" kumimoji="0" normalizeH="0">
+          <a:defRPr kumimoji="0" sz="1800" b="0" i="0" u="none" strike="noStrike" cap="none" spc="0" normalizeH="0" baseline="0">
             <a:ln>
               <a:noFill/>
             </a:ln>
@@ -1817,7 +3008,7 @@
           <a:buFontTx/>
           <a:buNone/>
           <a:tabLst/>
-          <a:defRPr b="0" baseline="0" cap="none" i="0" spc="0" strike="noStrike" sz="1800" u="none" kumimoji="0" normalizeH="0">
+          <a:defRPr kumimoji="0" sz="1800" b="0" i="0" u="none" strike="noStrike" cap="none" spc="0" normalizeH="0" baseline="0">
             <a:ln>
               <a:noFill/>
             </a:ln>
@@ -1830,12 +3021,19 @@
         </a:lvl9pPr>
       </a:lstStyle>
       <a:style>
-        <a:lnRef idx="0"/>
-        <a:fillRef idx="0"/>
-        <a:effectRef idx="0"/>
+        <a:lnRef idx="0">
+          <a:scrgbClr r="0" g="0" b="0"/>
+        </a:lnRef>
+        <a:fillRef idx="0">
+          <a:scrgbClr r="0" g="0" b="0"/>
+        </a:fillRef>
+        <a:effectRef idx="0">
+          <a:scrgbClr r="0" g="0" b="0"/>
+        </a:effectRef>
         <a:fontRef idx="none"/>
       </a:style>
     </a:txDef>
   </a:objectDefaults>
+  <a:extraClrSchemeLst/>
 </a:theme>
 </file>
</xml_diff>

<commit_message>
update to group report
</commit_message>
<xml_diff>
--- a/Group Project Report.docx
+++ b/Group Project Report.docx
@@ -7,6 +7,7 @@
         <w:pStyle w:val="Body"/>
         <w:jc w:val="center"/>
         <w:rPr>
+          <w:rFonts w:hint="eastAsia"/>
           <w:sz w:val="32"/>
           <w:szCs w:val="32"/>
         </w:rPr>
@@ -24,6 +25,7 @@
         <w:pStyle w:val="Body"/>
         <w:jc w:val="center"/>
         <w:rPr>
+          <w:rFonts w:hint="eastAsia"/>
           <w:sz w:val="32"/>
           <w:szCs w:val="32"/>
         </w:rPr>
@@ -39,7 +41,6 @@
     <w:p>
       <w:pPr>
         <w:pStyle w:val="Body"/>
-        <w:jc w:val="center"/>
         <w:rPr>
           <w:sz w:val="32"/>
           <w:szCs w:val="32"/>
@@ -49,72 +50,249 @@
     <w:p>
       <w:pPr>
         <w:pStyle w:val="Body"/>
-      </w:pPr>
-      <w:r>
+        <w:rPr>
+          <w:sz w:val="24"/>
+          <w:szCs w:val="24"/>
+        </w:rPr>
+      </w:pPr>
+      <w:r>
+        <w:rPr>
+          <w:sz w:val="24"/>
+          <w:szCs w:val="24"/>
+        </w:rPr>
+        <w:t xml:space="preserve">The code can be found in Chris Cornell’s account under </w:t>
+      </w:r>
+      <w:r>
+        <w:rPr>
+          <w:b/>
+          <w:sz w:val="24"/>
+          <w:szCs w:val="24"/>
+        </w:rPr>
+        <w:t>/home/f19/p948/</w:t>
+      </w:r>
+      <w:proofErr w:type="spellStart"/>
+      <w:r>
+        <w:rPr>
+          <w:b/>
+          <w:sz w:val="24"/>
+          <w:szCs w:val="24"/>
+        </w:rPr>
+        <w:t>MatMul</w:t>
+      </w:r>
+      <w:proofErr w:type="spellEnd"/>
+      <w:r>
+        <w:rPr>
+          <w:sz w:val="24"/>
+          <w:szCs w:val="24"/>
+        </w:rPr>
+        <w:t xml:space="preserve"> </w:t>
+      </w:r>
+      <w:r>
+        <w:rPr>
+          <w:sz w:val="24"/>
+          <w:szCs w:val="24"/>
+        </w:rPr>
+        <w:t>the</w:t>
+      </w:r>
+      <w:r>
+        <w:rPr>
+          <w:sz w:val="24"/>
+          <w:szCs w:val="24"/>
+        </w:rPr>
+        <w:t xml:space="preserve"> read me below is in that directory to aid with building and running the code. There </w:t>
+      </w:r>
+      <w:r>
+        <w:rPr>
+          <w:sz w:val="24"/>
+          <w:szCs w:val="24"/>
+        </w:rPr>
+        <w:t>ar</w:t>
+      </w:r>
+      <w:r>
+        <w:rPr>
+          <w:rFonts w:hint="eastAsia"/>
+          <w:sz w:val="24"/>
+          <w:szCs w:val="24"/>
+        </w:rPr>
+        <w:t>e</w:t>
+      </w:r>
+      <w:r>
+        <w:rPr>
+          <w:sz w:val="24"/>
+          <w:szCs w:val="24"/>
+        </w:rPr>
+        <w:t xml:space="preserve"> also executables of the same name that are set to 1000X1000 sized arrays of random numbers.</w:t>
+      </w:r>
+    </w:p>
+    <w:p>
+      <w:pPr>
+        <w:pStyle w:val="Body"/>
+        <w:rPr>
+          <w:rFonts w:hint="eastAsia"/>
+          <w:sz w:val="32"/>
+          <w:szCs w:val="32"/>
+        </w:rPr>
+      </w:pPr>
+    </w:p>
+    <w:p>
+      <w:pPr>
+        <w:pStyle w:val="Body"/>
+        <w:rPr>
+          <w:rFonts w:hint="eastAsia"/>
+          <w:sz w:val="18"/>
+          <w:szCs w:val="18"/>
+        </w:rPr>
+      </w:pPr>
+      <w:r>
+        <w:rPr>
+          <w:sz w:val="18"/>
+          <w:szCs w:val="18"/>
+        </w:rPr>
         <w:t>From The README</w:t>
       </w:r>
     </w:p>
     <w:p>
       <w:pPr>
         <w:pStyle w:val="Body"/>
-      </w:pPr>
-    </w:p>
-    <w:p>
-      <w:pPr>
-        <w:pStyle w:val="Body"/>
-      </w:pPr>
-      <w:r>
+        <w:rPr>
+          <w:rFonts w:hint="eastAsia"/>
+          <w:sz w:val="18"/>
+          <w:szCs w:val="18"/>
+        </w:rPr>
+      </w:pPr>
+    </w:p>
+    <w:p>
+      <w:pPr>
+        <w:pStyle w:val="Body"/>
+        <w:rPr>
+          <w:rFonts w:hint="eastAsia"/>
+          <w:i/>
+          <w:sz w:val="18"/>
+          <w:szCs w:val="18"/>
+        </w:rPr>
+      </w:pPr>
+      <w:r>
+        <w:rPr>
+          <w:i/>
+          <w:sz w:val="18"/>
+          <w:szCs w:val="18"/>
+        </w:rPr>
         <w:t>Matrix Multiplication:</w:t>
       </w:r>
     </w:p>
     <w:p>
       <w:pPr>
         <w:pStyle w:val="Body"/>
-      </w:pPr>
-    </w:p>
-    <w:p>
-      <w:pPr>
-        <w:pStyle w:val="Body"/>
-      </w:pPr>
-      <w:r>
+        <w:rPr>
+          <w:rFonts w:hint="eastAsia"/>
+          <w:i/>
+          <w:sz w:val="18"/>
+          <w:szCs w:val="18"/>
+        </w:rPr>
+      </w:pPr>
+    </w:p>
+    <w:p>
+      <w:pPr>
+        <w:pStyle w:val="Body"/>
+        <w:rPr>
+          <w:rFonts w:hint="eastAsia"/>
+          <w:i/>
+          <w:sz w:val="18"/>
+          <w:szCs w:val="18"/>
+        </w:rPr>
+      </w:pPr>
+      <w:r>
+        <w:rPr>
+          <w:i/>
+          <w:sz w:val="18"/>
+          <w:szCs w:val="18"/>
+        </w:rPr>
         <w:t>how to build and run matrix multiplication:</w:t>
       </w:r>
     </w:p>
     <w:p>
       <w:pPr>
         <w:pStyle w:val="Body"/>
-      </w:pPr>
-    </w:p>
-    <w:p>
-      <w:pPr>
-        <w:pStyle w:val="Body"/>
-      </w:pPr>
-      <w:r>
+        <w:rPr>
+          <w:rFonts w:hint="eastAsia"/>
+          <w:i/>
+          <w:sz w:val="18"/>
+          <w:szCs w:val="18"/>
+        </w:rPr>
+      </w:pPr>
+    </w:p>
+    <w:p>
+      <w:pPr>
+        <w:pStyle w:val="Body"/>
+        <w:rPr>
+          <w:rFonts w:hint="eastAsia"/>
+          <w:i/>
+          <w:sz w:val="18"/>
+          <w:szCs w:val="18"/>
+        </w:rPr>
+      </w:pPr>
+      <w:r>
+        <w:rPr>
+          <w:i/>
+          <w:sz w:val="18"/>
+          <w:szCs w:val="18"/>
+        </w:rPr>
         <w:t>the sequential version:</w:t>
       </w:r>
     </w:p>
     <w:p>
       <w:pPr>
         <w:pStyle w:val="Body"/>
+        <w:rPr>
+          <w:rFonts w:hint="eastAsia"/>
+          <w:i/>
+          <w:sz w:val="18"/>
+          <w:szCs w:val="18"/>
+        </w:rPr>
       </w:pPr>
       <w:proofErr w:type="spellStart"/>
       <w:r>
+        <w:rPr>
+          <w:i/>
+          <w:sz w:val="18"/>
+          <w:szCs w:val="18"/>
+        </w:rPr>
         <w:t>gcc</w:t>
       </w:r>
       <w:proofErr w:type="spellEnd"/>
       <w:r>
+        <w:rPr>
+          <w:i/>
+          <w:sz w:val="18"/>
+          <w:szCs w:val="18"/>
+        </w:rPr>
         <w:t xml:space="preserve"> </w:t>
       </w:r>
       <w:proofErr w:type="spellStart"/>
       <w:r>
+        <w:rPr>
+          <w:i/>
+          <w:sz w:val="18"/>
+          <w:szCs w:val="18"/>
+        </w:rPr>
         <w:t>mmseq.c</w:t>
       </w:r>
       <w:proofErr w:type="spellEnd"/>
       <w:r>
+        <w:rPr>
+          <w:i/>
+          <w:sz w:val="18"/>
+          <w:szCs w:val="18"/>
+        </w:rPr>
         <w:t xml:space="preserve"> -o </w:t>
       </w:r>
       <w:proofErr w:type="spellStart"/>
       <w:r>
+        <w:rPr>
+          <w:i/>
+          <w:sz w:val="18"/>
+          <w:szCs w:val="18"/>
+        </w:rPr>
         <w:t>mmseq</w:t>
       </w:r>
       <w:proofErr w:type="spellEnd"/>
@@ -122,14 +300,30 @@
     <w:p>
       <w:pPr>
         <w:pStyle w:val="Body"/>
+        <w:rPr>
+          <w:rFonts w:hint="eastAsia"/>
+          <w:i/>
+          <w:sz w:val="18"/>
+          <w:szCs w:val="18"/>
+        </w:rPr>
       </w:pPr>
       <w:proofErr w:type="gramStart"/>
       <w:r>
+        <w:rPr>
+          <w:i/>
+          <w:sz w:val="18"/>
+          <w:szCs w:val="18"/>
+        </w:rPr>
         <w:t>./</w:t>
       </w:r>
       <w:proofErr w:type="spellStart"/>
       <w:proofErr w:type="gramEnd"/>
       <w:r>
+        <w:rPr>
+          <w:i/>
+          <w:sz w:val="18"/>
+          <w:szCs w:val="18"/>
+        </w:rPr>
         <w:t>mmseq</w:t>
       </w:r>
       <w:proofErr w:type="spellEnd"/>
@@ -137,46 +331,104 @@
     <w:p>
       <w:pPr>
         <w:pStyle w:val="Body"/>
-      </w:pPr>
-    </w:p>
-    <w:p>
-      <w:pPr>
-        <w:pStyle w:val="Body"/>
-      </w:pPr>
-      <w:r>
+        <w:rPr>
+          <w:rFonts w:hint="eastAsia"/>
+          <w:i/>
+          <w:sz w:val="18"/>
+          <w:szCs w:val="18"/>
+        </w:rPr>
+      </w:pPr>
+    </w:p>
+    <w:p>
+      <w:pPr>
+        <w:pStyle w:val="Body"/>
+        <w:rPr>
+          <w:rFonts w:hint="eastAsia"/>
+          <w:i/>
+          <w:sz w:val="18"/>
+          <w:szCs w:val="18"/>
+        </w:rPr>
+      </w:pPr>
+      <w:r>
+        <w:rPr>
+          <w:i/>
+          <w:sz w:val="18"/>
+          <w:szCs w:val="18"/>
+        </w:rPr>
         <w:t>the OpenMP version:</w:t>
       </w:r>
     </w:p>
     <w:p>
       <w:pPr>
         <w:pStyle w:val="Body"/>
+        <w:rPr>
+          <w:rFonts w:hint="eastAsia"/>
+          <w:i/>
+          <w:sz w:val="18"/>
+          <w:szCs w:val="18"/>
+        </w:rPr>
       </w:pPr>
       <w:proofErr w:type="spellStart"/>
       <w:r>
+        <w:rPr>
+          <w:i/>
+          <w:sz w:val="18"/>
+          <w:szCs w:val="18"/>
+        </w:rPr>
         <w:t>gcc</w:t>
       </w:r>
       <w:proofErr w:type="spellEnd"/>
       <w:r>
+        <w:rPr>
+          <w:i/>
+          <w:sz w:val="18"/>
+          <w:szCs w:val="18"/>
+        </w:rPr>
         <w:t xml:space="preserve"> </w:t>
       </w:r>
       <w:proofErr w:type="spellStart"/>
       <w:r>
+        <w:rPr>
+          <w:i/>
+          <w:sz w:val="18"/>
+          <w:szCs w:val="18"/>
+        </w:rPr>
         <w:t>mmomp.c</w:t>
       </w:r>
       <w:proofErr w:type="spellEnd"/>
       <w:r>
+        <w:rPr>
+          <w:i/>
+          <w:sz w:val="18"/>
+          <w:szCs w:val="18"/>
+        </w:rPr>
         <w:t xml:space="preserve"> -o </w:t>
       </w:r>
       <w:proofErr w:type="spellStart"/>
       <w:r>
+        <w:rPr>
+          <w:i/>
+          <w:sz w:val="18"/>
+          <w:szCs w:val="18"/>
+        </w:rPr>
         <w:t>mmomp</w:t>
       </w:r>
       <w:proofErr w:type="spellEnd"/>
       <w:r>
+        <w:rPr>
+          <w:i/>
+          <w:sz w:val="18"/>
+          <w:szCs w:val="18"/>
+        </w:rPr>
         <w:t xml:space="preserve"> -</w:t>
       </w:r>
       <w:proofErr w:type="spellStart"/>
       <w:r>
+        <w:rPr>
+          <w:i/>
+          <w:sz w:val="18"/>
+          <w:szCs w:val="18"/>
+        </w:rPr>
         <w:t>fopenmp</w:t>
       </w:r>
       <w:proofErr w:type="spellEnd"/>
@@ -184,14 +436,30 @@
     <w:p>
       <w:pPr>
         <w:pStyle w:val="Body"/>
+        <w:rPr>
+          <w:rFonts w:hint="eastAsia"/>
+          <w:i/>
+          <w:sz w:val="18"/>
+          <w:szCs w:val="18"/>
+        </w:rPr>
       </w:pPr>
       <w:proofErr w:type="gramStart"/>
       <w:r>
+        <w:rPr>
+          <w:i/>
+          <w:sz w:val="18"/>
+          <w:szCs w:val="18"/>
+        </w:rPr>
         <w:t>./</w:t>
       </w:r>
       <w:proofErr w:type="spellStart"/>
       <w:proofErr w:type="gramEnd"/>
       <w:r>
+        <w:rPr>
+          <w:i/>
+          <w:sz w:val="18"/>
+          <w:szCs w:val="18"/>
+        </w:rPr>
         <w:t>mmomp</w:t>
       </w:r>
       <w:proofErr w:type="spellEnd"/>
@@ -199,54 +467,122 @@
     <w:p>
       <w:pPr>
         <w:pStyle w:val="Body"/>
-      </w:pPr>
-    </w:p>
-    <w:p>
-      <w:pPr>
-        <w:pStyle w:val="Body"/>
-      </w:pPr>
-      <w:r>
+        <w:rPr>
+          <w:rFonts w:hint="eastAsia"/>
+          <w:i/>
+          <w:sz w:val="18"/>
+          <w:szCs w:val="18"/>
+        </w:rPr>
+      </w:pPr>
+    </w:p>
+    <w:p>
+      <w:pPr>
+        <w:pStyle w:val="Body"/>
+        <w:rPr>
+          <w:rFonts w:hint="eastAsia"/>
+          <w:i/>
+          <w:sz w:val="18"/>
+          <w:szCs w:val="18"/>
+        </w:rPr>
+      </w:pPr>
+      <w:r>
+        <w:rPr>
+          <w:i/>
+          <w:sz w:val="18"/>
+          <w:szCs w:val="18"/>
+        </w:rPr>
         <w:t xml:space="preserve">the </w:t>
       </w:r>
       <w:proofErr w:type="spellStart"/>
       <w:r>
+        <w:rPr>
+          <w:i/>
+          <w:sz w:val="18"/>
+          <w:szCs w:val="18"/>
+        </w:rPr>
         <w:t>pthread</w:t>
       </w:r>
       <w:proofErr w:type="spellEnd"/>
       <w:r>
+        <w:rPr>
+          <w:i/>
+          <w:sz w:val="18"/>
+          <w:szCs w:val="18"/>
+        </w:rPr>
         <w:t xml:space="preserve"> version:</w:t>
       </w:r>
     </w:p>
     <w:p>
       <w:pPr>
         <w:pStyle w:val="Body"/>
+        <w:rPr>
+          <w:rFonts w:hint="eastAsia"/>
+          <w:i/>
+          <w:sz w:val="18"/>
+          <w:szCs w:val="18"/>
+        </w:rPr>
       </w:pPr>
       <w:proofErr w:type="spellStart"/>
       <w:r>
+        <w:rPr>
+          <w:i/>
+          <w:sz w:val="18"/>
+          <w:szCs w:val="18"/>
+        </w:rPr>
         <w:t>gcc</w:t>
       </w:r>
       <w:proofErr w:type="spellEnd"/>
       <w:r>
+        <w:rPr>
+          <w:i/>
+          <w:sz w:val="18"/>
+          <w:szCs w:val="18"/>
+        </w:rPr>
         <w:t xml:space="preserve"> </w:t>
       </w:r>
       <w:proofErr w:type="spellStart"/>
       <w:r>
+        <w:rPr>
+          <w:i/>
+          <w:sz w:val="18"/>
+          <w:szCs w:val="18"/>
+        </w:rPr>
         <w:t>mmpthread.c</w:t>
       </w:r>
       <w:proofErr w:type="spellEnd"/>
       <w:r>
+        <w:rPr>
+          <w:i/>
+          <w:sz w:val="18"/>
+          <w:szCs w:val="18"/>
+        </w:rPr>
         <w:t xml:space="preserve"> -</w:t>
       </w:r>
       <w:proofErr w:type="spellStart"/>
       <w:r>
+        <w:rPr>
+          <w:i/>
+          <w:sz w:val="18"/>
+          <w:szCs w:val="18"/>
+        </w:rPr>
         <w:t>lpthread</w:t>
       </w:r>
       <w:proofErr w:type="spellEnd"/>
       <w:r>
+        <w:rPr>
+          <w:i/>
+          <w:sz w:val="18"/>
+          <w:szCs w:val="18"/>
+        </w:rPr>
         <w:t xml:space="preserve"> -o </w:t>
       </w:r>
       <w:proofErr w:type="spellStart"/>
       <w:r>
+        <w:rPr>
+          <w:i/>
+          <w:sz w:val="18"/>
+          <w:szCs w:val="18"/>
+        </w:rPr>
         <w:t>mmpthread</w:t>
       </w:r>
       <w:proofErr w:type="spellEnd"/>
@@ -254,14 +590,30 @@
     <w:p>
       <w:pPr>
         <w:pStyle w:val="Body"/>
+        <w:rPr>
+          <w:rFonts w:hint="eastAsia"/>
+          <w:i/>
+          <w:sz w:val="18"/>
+          <w:szCs w:val="18"/>
+        </w:rPr>
       </w:pPr>
       <w:proofErr w:type="gramStart"/>
       <w:r>
+        <w:rPr>
+          <w:i/>
+          <w:sz w:val="18"/>
+          <w:szCs w:val="18"/>
+        </w:rPr>
         <w:t>./</w:t>
       </w:r>
       <w:proofErr w:type="spellStart"/>
       <w:proofErr w:type="gramEnd"/>
       <w:r>
+        <w:rPr>
+          <w:i/>
+          <w:sz w:val="18"/>
+          <w:szCs w:val="18"/>
+        </w:rPr>
         <w:t>mmpthread</w:t>
       </w:r>
       <w:proofErr w:type="spellEnd"/>
@@ -269,35 +621,79 @@
     <w:p>
       <w:pPr>
         <w:pStyle w:val="Body"/>
-      </w:pPr>
-    </w:p>
-    <w:p>
-      <w:pPr>
-        <w:pStyle w:val="Body"/>
-      </w:pPr>
-      <w:r>
+        <w:rPr>
+          <w:rFonts w:hint="eastAsia"/>
+          <w:i/>
+          <w:sz w:val="18"/>
+          <w:szCs w:val="18"/>
+        </w:rPr>
+      </w:pPr>
+    </w:p>
+    <w:p>
+      <w:pPr>
+        <w:pStyle w:val="Body"/>
+        <w:rPr>
+          <w:rFonts w:hint="eastAsia"/>
+          <w:i/>
+          <w:sz w:val="18"/>
+          <w:szCs w:val="18"/>
+        </w:rPr>
+      </w:pPr>
+      <w:r>
+        <w:rPr>
+          <w:i/>
+          <w:sz w:val="18"/>
+          <w:szCs w:val="18"/>
+        </w:rPr>
         <w:t>How to test:</w:t>
       </w:r>
     </w:p>
     <w:p>
       <w:pPr>
         <w:pStyle w:val="Body"/>
-      </w:pPr>
-    </w:p>
-    <w:p>
-      <w:pPr>
-        <w:pStyle w:val="Body"/>
+        <w:rPr>
+          <w:rFonts w:hint="eastAsia"/>
+          <w:i/>
+          <w:sz w:val="18"/>
+          <w:szCs w:val="18"/>
+        </w:rPr>
+      </w:pPr>
+    </w:p>
+    <w:p>
+      <w:pPr>
+        <w:pStyle w:val="Body"/>
+        <w:rPr>
+          <w:rFonts w:hint="eastAsia"/>
+          <w:i/>
+          <w:sz w:val="18"/>
+          <w:szCs w:val="18"/>
+        </w:rPr>
       </w:pPr>
       <w:proofErr w:type="gramStart"/>
       <w:r>
+        <w:rPr>
+          <w:i/>
+          <w:sz w:val="18"/>
+          <w:szCs w:val="18"/>
+        </w:rPr>
         <w:t>time .</w:t>
       </w:r>
       <w:proofErr w:type="gramEnd"/>
       <w:r>
+        <w:rPr>
+          <w:i/>
+          <w:sz w:val="18"/>
+          <w:szCs w:val="18"/>
+        </w:rPr>
         <w:t>/</w:t>
       </w:r>
       <w:proofErr w:type="spellStart"/>
       <w:r>
+        <w:rPr>
+          <w:i/>
+          <w:sz w:val="18"/>
+          <w:szCs w:val="18"/>
+        </w:rPr>
         <w:t>mmseq</w:t>
       </w:r>
       <w:proofErr w:type="spellEnd"/>
@@ -305,17 +701,38 @@
     <w:p>
       <w:pPr>
         <w:pStyle w:val="Body"/>
+        <w:rPr>
+          <w:rFonts w:hint="eastAsia"/>
+          <w:i/>
+          <w:sz w:val="18"/>
+          <w:szCs w:val="18"/>
+        </w:rPr>
       </w:pPr>
       <w:proofErr w:type="gramStart"/>
       <w:r>
+        <w:rPr>
+          <w:i/>
+          <w:sz w:val="18"/>
+          <w:szCs w:val="18"/>
+        </w:rPr>
         <w:t>time .</w:t>
       </w:r>
       <w:proofErr w:type="gramEnd"/>
       <w:r>
+        <w:rPr>
+          <w:i/>
+          <w:sz w:val="18"/>
+          <w:szCs w:val="18"/>
+        </w:rPr>
         <w:t>/</w:t>
       </w:r>
       <w:proofErr w:type="spellStart"/>
       <w:r>
+        <w:rPr>
+          <w:i/>
+          <w:sz w:val="18"/>
+          <w:szCs w:val="18"/>
+        </w:rPr>
         <w:t>mmomp</w:t>
       </w:r>
       <w:proofErr w:type="spellEnd"/>
@@ -323,17 +740,38 @@
     <w:p>
       <w:pPr>
         <w:pStyle w:val="Body"/>
+        <w:rPr>
+          <w:rFonts w:hint="eastAsia"/>
+          <w:i/>
+          <w:sz w:val="18"/>
+          <w:szCs w:val="18"/>
+        </w:rPr>
       </w:pPr>
       <w:proofErr w:type="gramStart"/>
       <w:r>
+        <w:rPr>
+          <w:i/>
+          <w:sz w:val="18"/>
+          <w:szCs w:val="18"/>
+        </w:rPr>
         <w:t>time .</w:t>
       </w:r>
       <w:proofErr w:type="gramEnd"/>
       <w:r>
+        <w:rPr>
+          <w:i/>
+          <w:sz w:val="18"/>
+          <w:szCs w:val="18"/>
+        </w:rPr>
         <w:t>/</w:t>
       </w:r>
       <w:proofErr w:type="spellStart"/>
       <w:r>
+        <w:rPr>
+          <w:i/>
+          <w:sz w:val="18"/>
+          <w:szCs w:val="18"/>
+        </w:rPr>
         <w:t>mmpthread</w:t>
       </w:r>
       <w:proofErr w:type="spellEnd"/>
@@ -341,58 +779,134 @@
     <w:p>
       <w:pPr>
         <w:pStyle w:val="Body"/>
-      </w:pPr>
-    </w:p>
-    <w:p>
-      <w:pPr>
-        <w:pStyle w:val="Body"/>
-      </w:pPr>
-      <w:r>
+        <w:rPr>
+          <w:rFonts w:hint="eastAsia"/>
+          <w:i/>
+          <w:sz w:val="18"/>
+          <w:szCs w:val="18"/>
+        </w:rPr>
+      </w:pPr>
+    </w:p>
+    <w:p>
+      <w:pPr>
+        <w:pStyle w:val="Body"/>
+        <w:rPr>
+          <w:rFonts w:hint="eastAsia"/>
+          <w:i/>
+          <w:sz w:val="18"/>
+          <w:szCs w:val="18"/>
+        </w:rPr>
+      </w:pPr>
+      <w:r>
+        <w:rPr>
+          <w:i/>
+          <w:sz w:val="18"/>
+          <w:szCs w:val="18"/>
+        </w:rPr>
         <w:t xml:space="preserve">The is a constant defined for the size of the matrix called SIZE that needs to be </w:t>
       </w:r>
     </w:p>
     <w:p>
       <w:pPr>
         <w:pStyle w:val="Body"/>
-      </w:pPr>
-      <w:r>
+        <w:rPr>
+          <w:rFonts w:hint="eastAsia"/>
+          <w:i/>
+          <w:sz w:val="18"/>
+          <w:szCs w:val="18"/>
+        </w:rPr>
+      </w:pPr>
+      <w:r>
+        <w:rPr>
+          <w:i/>
+          <w:sz w:val="18"/>
+          <w:szCs w:val="18"/>
+        </w:rPr>
         <w:t xml:space="preserve">changed before testing. In the </w:t>
       </w:r>
       <w:proofErr w:type="spellStart"/>
       <w:r>
+        <w:rPr>
+          <w:i/>
+          <w:sz w:val="18"/>
+          <w:szCs w:val="18"/>
+        </w:rPr>
         <w:t>pthread</w:t>
       </w:r>
       <w:proofErr w:type="spellEnd"/>
       <w:r>
+        <w:rPr>
+          <w:i/>
+          <w:sz w:val="18"/>
+          <w:szCs w:val="18"/>
+        </w:rPr>
         <w:t xml:space="preserve"> version, there's also a constant for the </w:t>
       </w:r>
     </w:p>
     <w:p>
       <w:pPr>
         <w:pStyle w:val="Body"/>
-      </w:pPr>
-      <w:r>
+        <w:rPr>
+          <w:rFonts w:hint="eastAsia"/>
+          <w:i/>
+          <w:sz w:val="18"/>
+          <w:szCs w:val="18"/>
+        </w:rPr>
+      </w:pPr>
+      <w:r>
+        <w:rPr>
+          <w:i/>
+          <w:sz w:val="18"/>
+          <w:szCs w:val="18"/>
+        </w:rPr>
         <w:t>number of threads which can be changed.</w:t>
       </w:r>
     </w:p>
     <w:p>
       <w:pPr>
         <w:pStyle w:val="Body"/>
-      </w:pPr>
-    </w:p>
-    <w:p>
-      <w:pPr>
-        <w:pStyle w:val="Body"/>
-      </w:pPr>
-      <w:r>
+        <w:rPr>
+          <w:rFonts w:hint="eastAsia"/>
+          <w:i/>
+          <w:sz w:val="18"/>
+          <w:szCs w:val="18"/>
+        </w:rPr>
+      </w:pPr>
+    </w:p>
+    <w:p>
+      <w:pPr>
+        <w:pStyle w:val="Body"/>
+        <w:rPr>
+          <w:rFonts w:hint="eastAsia"/>
+          <w:i/>
+          <w:sz w:val="18"/>
+          <w:szCs w:val="18"/>
+        </w:rPr>
+      </w:pPr>
+      <w:r>
+        <w:rPr>
+          <w:i/>
+          <w:sz w:val="18"/>
+          <w:szCs w:val="18"/>
+        </w:rPr>
         <w:t xml:space="preserve">There is also code for printing matrices that is commented out. </w:t>
       </w:r>
     </w:p>
     <w:p>
       <w:pPr>
         <w:pStyle w:val="Body"/>
-      </w:pPr>
-      <w:r>
+        <w:rPr>
+          <w:i/>
+          <w:sz w:val="18"/>
+          <w:szCs w:val="18"/>
+        </w:rPr>
+      </w:pPr>
+      <w:r>
+        <w:rPr>
+          <w:i/>
+          <w:sz w:val="18"/>
+          <w:szCs w:val="18"/>
+        </w:rPr>
         <w:t>Uncomment that to print matrices to check correctness.</w:t>
       </w:r>
     </w:p>
@@ -400,13 +914,384 @@
       <w:pPr>
         <w:pStyle w:val="Body"/>
       </w:pPr>
-      <w:bookmarkStart w:id="0" w:name="_GoBack"/>
-      <w:bookmarkEnd w:id="0"/>
-    </w:p>
-    <w:p>
-      <w:pPr>
-        <w:pStyle w:val="Body"/>
-        <w:rPr>
+    </w:p>
+    <w:p>
+      <w:pPr>
+        <w:pStyle w:val="Body"/>
+      </w:pPr>
+      <w:r>
+        <w:t>There is a lot to parallelize in this program so there was a large difference in timing between the two. The easiest to write</w:t>
+      </w:r>
+      <w:r>
+        <w:t xml:space="preserve"> of course, was</w:t>
+      </w:r>
+      <w:r>
+        <w:t xml:space="preserve"> be the </w:t>
+      </w:r>
+      <w:proofErr w:type="spellStart"/>
+      <w:r>
+        <w:t>openmp</w:t>
+      </w:r>
+      <w:proofErr w:type="spellEnd"/>
+      <w:r>
+        <w:t xml:space="preserve"> version</w:t>
+      </w:r>
+      <w:r>
+        <w:t xml:space="preserve"> with the cost of some flexibility with the use of </w:t>
+      </w:r>
+      <w:proofErr w:type="spellStart"/>
+      <w:r>
+        <w:t>pthreads</w:t>
+      </w:r>
+      <w:proofErr w:type="spellEnd"/>
+      <w:r>
+        <w:t xml:space="preserve">. </w:t>
+      </w:r>
+      <w:r>
+        <w:t xml:space="preserve">The </w:t>
+      </w:r>
+      <w:proofErr w:type="spellStart"/>
+      <w:r>
+        <w:t>openmp</w:t>
+      </w:r>
+      <w:proofErr w:type="spellEnd"/>
+      <w:r>
+        <w:t xml:space="preserve"> version is the quickest, but </w:t>
+      </w:r>
+      <w:r>
+        <w:t xml:space="preserve">the gap could possibly be closed if there was a more dynamic implementation of the </w:t>
+      </w:r>
+      <w:proofErr w:type="spellStart"/>
+      <w:r>
+        <w:t>pthread</w:t>
+      </w:r>
+      <w:proofErr w:type="spellEnd"/>
+      <w:r>
+        <w:t xml:space="preserve"> version. </w:t>
+      </w:r>
+    </w:p>
+    <w:p>
+      <w:pPr>
+        <w:pStyle w:val="Body"/>
+      </w:pPr>
+    </w:p>
+    <w:p>
+      <w:pPr>
+        <w:pStyle w:val="Body"/>
+      </w:pPr>
+      <w:r>
+        <w:t xml:space="preserve">In conclusion the process was sped up roughly 80X by implementation of </w:t>
+      </w:r>
+      <w:proofErr w:type="spellStart"/>
+      <w:r>
+        <w:t>openmp</w:t>
+      </w:r>
+      <w:proofErr w:type="spellEnd"/>
+    </w:p>
+    <w:p>
+      <w:pPr>
+        <w:pStyle w:val="Body"/>
+      </w:pPr>
+    </w:p>
+    <w:p>
+      <w:pPr>
+        <w:pStyle w:val="Body"/>
+      </w:pPr>
+      <w:r>
+        <w:t xml:space="preserve"> Below are some examples with a 1000X1000 array:</w:t>
+      </w:r>
+    </w:p>
+    <w:p>
+      <w:pPr>
+        <w:pStyle w:val="Body"/>
+      </w:pPr>
+    </w:p>
+    <w:p>
+      <w:pPr>
+        <w:pStyle w:val="Body"/>
+      </w:pPr>
+      <w:r>
+        <w:t>p948@cs</w:t>
+      </w:r>
+      <w:proofErr w:type="gramStart"/>
+      <w:r>
+        <w:t>2:~</w:t>
+      </w:r>
+      <w:proofErr w:type="gramEnd"/>
+      <w:r>
+        <w:t>/</w:t>
+      </w:r>
+      <w:proofErr w:type="spellStart"/>
+      <w:r>
+        <w:t>MatMul</w:t>
+      </w:r>
+      <w:proofErr w:type="spellEnd"/>
+      <w:r>
+        <w:t>$ time ./</w:t>
+      </w:r>
+      <w:proofErr w:type="spellStart"/>
+      <w:r>
+        <w:t>mmseq</w:t>
+      </w:r>
+      <w:proofErr w:type="spellEnd"/>
+      <w:r>
+        <w:t xml:space="preserve"> </w:t>
+      </w:r>
+    </w:p>
+    <w:p>
+      <w:pPr>
+        <w:pStyle w:val="Body"/>
+      </w:pPr>
+      <w:r>
+        <w:t>square matrix size: 1000, random numbers under: 10</w:t>
+      </w:r>
+    </w:p>
+    <w:p>
+      <w:pPr>
+        <w:pStyle w:val="Body"/>
+      </w:pPr>
+    </w:p>
+    <w:p>
+      <w:pPr>
+        <w:pStyle w:val="Body"/>
+      </w:pPr>
+      <w:r>
+        <w:t>real</w:t>
+      </w:r>
+      <w:r>
+        <w:tab/>
+        <w:t>0m6.542s</w:t>
+      </w:r>
+    </w:p>
+    <w:p>
+      <w:pPr>
+        <w:pStyle w:val="Body"/>
+      </w:pPr>
+      <w:r>
+        <w:t>user</w:t>
+      </w:r>
+      <w:r>
+        <w:tab/>
+        <w:t>0m6.534s</w:t>
+      </w:r>
+    </w:p>
+    <w:p>
+      <w:pPr>
+        <w:pStyle w:val="Body"/>
+      </w:pPr>
+      <w:r>
+        <w:t>sys</w:t>
+      </w:r>
+      <w:r>
+        <w:tab/>
+        <w:t>0m0.008s</w:t>
+      </w:r>
+    </w:p>
+    <w:p>
+      <w:pPr>
+        <w:pStyle w:val="Body"/>
+      </w:pPr>
+    </w:p>
+    <w:p>
+      <w:pPr>
+        <w:pStyle w:val="Body"/>
+      </w:pPr>
+    </w:p>
+    <w:p>
+      <w:pPr>
+        <w:pStyle w:val="Body"/>
+      </w:pPr>
+    </w:p>
+    <w:p>
+      <w:pPr>
+        <w:pStyle w:val="Body"/>
+      </w:pPr>
+    </w:p>
+    <w:p>
+      <w:pPr>
+        <w:pStyle w:val="Body"/>
+      </w:pPr>
+      <w:r>
+        <w:t>p948@cs</w:t>
+      </w:r>
+      <w:proofErr w:type="gramStart"/>
+      <w:r>
+        <w:t>2:~</w:t>
+      </w:r>
+      <w:proofErr w:type="gramEnd"/>
+      <w:r>
+        <w:t>/</w:t>
+      </w:r>
+      <w:proofErr w:type="spellStart"/>
+      <w:r>
+        <w:t>MatMul</w:t>
+      </w:r>
+      <w:proofErr w:type="spellEnd"/>
+      <w:r>
+        <w:t>$ time ./</w:t>
+      </w:r>
+      <w:proofErr w:type="spellStart"/>
+      <w:r>
+        <w:t>mmomp</w:t>
+      </w:r>
+      <w:proofErr w:type="spellEnd"/>
+      <w:r>
+        <w:t xml:space="preserve"> </w:t>
+      </w:r>
+    </w:p>
+    <w:p>
+      <w:pPr>
+        <w:pStyle w:val="Body"/>
+      </w:pPr>
+      <w:r>
+        <w:t>square matrix size: 1000, random numbers under: 10</w:t>
+      </w:r>
+    </w:p>
+    <w:p>
+      <w:pPr>
+        <w:pStyle w:val="Body"/>
+      </w:pPr>
+    </w:p>
+    <w:p>
+      <w:pPr>
+        <w:pStyle w:val="Body"/>
+      </w:pPr>
+      <w:r>
+        <w:t>real</w:t>
+      </w:r>
+      <w:r>
+        <w:tab/>
+        <w:t>0m0.687s</w:t>
+      </w:r>
+    </w:p>
+    <w:p>
+      <w:pPr>
+        <w:pStyle w:val="Body"/>
+      </w:pPr>
+      <w:r>
+        <w:t>user</w:t>
+      </w:r>
+      <w:r>
+        <w:tab/>
+        <w:t>0m14.644s</w:t>
+      </w:r>
+    </w:p>
+    <w:p>
+      <w:pPr>
+        <w:pStyle w:val="Body"/>
+      </w:pPr>
+      <w:r>
+        <w:t>sys</w:t>
+      </w:r>
+      <w:r>
+        <w:tab/>
+        <w:t>0m0.028s</w:t>
+      </w:r>
+    </w:p>
+    <w:p>
+      <w:pPr>
+        <w:pStyle w:val="Body"/>
+      </w:pPr>
+    </w:p>
+    <w:p>
+      <w:pPr>
+        <w:pStyle w:val="Body"/>
+      </w:pPr>
+      <w:r>
+        <w:t>p948@cs</w:t>
+      </w:r>
+      <w:proofErr w:type="gramStart"/>
+      <w:r>
+        <w:t>2:~</w:t>
+      </w:r>
+      <w:proofErr w:type="gramEnd"/>
+      <w:r>
+        <w:t>/</w:t>
+      </w:r>
+      <w:proofErr w:type="spellStart"/>
+      <w:r>
+        <w:t>MatMul</w:t>
+      </w:r>
+      <w:proofErr w:type="spellEnd"/>
+      <w:r>
+        <w:t>$ time ./</w:t>
+      </w:r>
+      <w:proofErr w:type="spellStart"/>
+      <w:r>
+        <w:t>mmpthread</w:t>
+      </w:r>
+      <w:proofErr w:type="spellEnd"/>
+      <w:r>
+        <w:t xml:space="preserve"> </w:t>
+      </w:r>
+    </w:p>
+    <w:p>
+      <w:pPr>
+        <w:pStyle w:val="Body"/>
+      </w:pPr>
+      <w:r>
+        <w:t>square matrix size: 1000, random numbers under: 10</w:t>
+      </w:r>
+    </w:p>
+    <w:p>
+      <w:pPr>
+        <w:pStyle w:val="Body"/>
+      </w:pPr>
+    </w:p>
+    <w:p>
+      <w:pPr>
+        <w:pStyle w:val="Body"/>
+      </w:pPr>
+      <w:r>
+        <w:t>real</w:t>
+      </w:r>
+      <w:r>
+        <w:tab/>
+        <w:t>0m0.808s</w:t>
+      </w:r>
+    </w:p>
+    <w:p>
+      <w:pPr>
+        <w:pStyle w:val="Body"/>
+      </w:pPr>
+      <w:r>
+        <w:t>user</w:t>
+      </w:r>
+      <w:r>
+        <w:tab/>
+        <w:t>0m16.858s</w:t>
+      </w:r>
+    </w:p>
+    <w:p>
+      <w:pPr>
+        <w:pStyle w:val="Body"/>
+      </w:pPr>
+      <w:r>
+        <w:t>sys</w:t>
+      </w:r>
+      <w:r>
+        <w:tab/>
+        <w:t>0m0.032s</w:t>
+      </w:r>
+    </w:p>
+    <w:p>
+      <w:pPr>
+        <w:pStyle w:val="Body"/>
+      </w:pPr>
+    </w:p>
+    <w:p>
+      <w:pPr>
+        <w:pStyle w:val="Body"/>
+        <w:rPr>
+          <w:rFonts w:hint="eastAsia"/>
+        </w:rPr>
+      </w:pPr>
+    </w:p>
+    <w:p>
+      <w:pPr>
+        <w:pStyle w:val="Body"/>
+        <w:rPr>
+          <w:rFonts w:hint="eastAsia"/>
           <w:sz w:val="32"/>
           <w:szCs w:val="32"/>
         </w:rPr>
@@ -431,6 +1316,26 @@
           <w:ilvl w:val="1"/>
           <w:numId w:val="3"/>
         </w:numPr>
+        <w:rPr>
+          <w:rFonts w:hint="eastAsia"/>
+        </w:rPr>
+      </w:pPr>
+      <w:r>
+        <w:t>Both use 4 lower case letters</w:t>
+      </w:r>
+      <w:bookmarkStart w:id="0" w:name="_GoBack"/>
+      <w:bookmarkEnd w:id="0"/>
+    </w:p>
+    <w:p>
+      <w:pPr>
+        <w:pStyle w:val="Body"/>
+        <w:numPr>
+          <w:ilvl w:val="1"/>
+          <w:numId w:val="3"/>
+        </w:numPr>
+        <w:rPr>
+          <w:rFonts w:hint="eastAsia"/>
+        </w:rPr>
       </w:pPr>
       <w:r>
         <w:t>Sequential</w:t>
@@ -443,6 +1348,9 @@
           <w:ilvl w:val="2"/>
           <w:numId w:val="3"/>
         </w:numPr>
+        <w:rPr>
+          <w:rFonts w:hint="eastAsia"/>
+        </w:rPr>
       </w:pPr>
       <w:r>
         <w:t>The sequential algorithm has 4 hardcoded loops that pass permutations of each letter in loop one into the passing function to fund a match to the passed in hash. This is done in a sequential matter. Permutations of ‘a’ being the first letter will be relatively quick but a hash with z as the first letter may take a while to find since it is the last element in the list</w:t>
@@ -455,6 +1363,9 @@
           <w:ilvl w:val="1"/>
           <w:numId w:val="4"/>
         </w:numPr>
+        <w:rPr>
+          <w:rFonts w:hint="eastAsia"/>
+        </w:rPr>
       </w:pPr>
       <w:r>
         <w:t>parallel</w:t>
@@ -483,8 +1394,238 @@
     <w:p>
       <w:pPr>
         <w:pStyle w:val="Body"/>
-        <w:jc w:val="center"/>
-      </w:pPr>
+        <w:numPr>
+          <w:ilvl w:val="2"/>
+          <w:numId w:val="4"/>
+        </w:numPr>
+        <w:rPr>
+          <w:rFonts w:hint="eastAsia"/>
+        </w:rPr>
+      </w:pPr>
+    </w:p>
+    <w:p>
+      <w:pPr>
+        <w:pStyle w:val="Body"/>
+      </w:pPr>
+      <w:r>
+        <w:t>example for timing:</w:t>
+      </w:r>
+    </w:p>
+    <w:p>
+      <w:pPr>
+        <w:pStyle w:val="Body"/>
+      </w:pPr>
+    </w:p>
+    <w:p>
+      <w:pPr>
+        <w:pStyle w:val="Body"/>
+      </w:pPr>
+      <w:r>
+        <w:t>(parallel)</w:t>
+      </w:r>
+    </w:p>
+    <w:p>
+      <w:pPr>
+        <w:pStyle w:val="Body"/>
+      </w:pPr>
+      <w:r>
+        <w:t>p948@cs</w:t>
+      </w:r>
+      <w:proofErr w:type="gramStart"/>
+      <w:r>
+        <w:t>2:~</w:t>
+      </w:r>
+      <w:proofErr w:type="gramEnd"/>
+      <w:r>
+        <w:t>/</w:t>
+      </w:r>
+      <w:proofErr w:type="spellStart"/>
+      <w:r>
+        <w:t>MatMul</w:t>
+      </w:r>
+      <w:proofErr w:type="spellEnd"/>
+      <w:r>
+        <w:t>$ time ./</w:t>
+      </w:r>
+      <w:proofErr w:type="spellStart"/>
+      <w:r>
+        <w:t>ehashp</w:t>
+      </w:r>
+      <w:proofErr w:type="spellEnd"/>
+      <w:r>
+        <w:t xml:space="preserve"> 6385695050</w:t>
+      </w:r>
+    </w:p>
+    <w:p>
+      <w:pPr>
+        <w:pStyle w:val="Body"/>
+      </w:pPr>
+      <w:r>
+        <w:t xml:space="preserve"> hash input = 6385695050</w:t>
+      </w:r>
+    </w:p>
+    <w:p>
+      <w:pPr>
+        <w:pStyle w:val="Body"/>
+      </w:pPr>
+      <w:r>
+        <w:t>found!!</w:t>
+      </w:r>
+    </w:p>
+    <w:p>
+      <w:pPr>
+        <w:pStyle w:val="Body"/>
+      </w:pPr>
+      <w:r>
+        <w:t>The answer is: slow</w:t>
+      </w:r>
+    </w:p>
+    <w:p>
+      <w:pPr>
+        <w:pStyle w:val="Body"/>
+      </w:pPr>
+    </w:p>
+    <w:p>
+      <w:pPr>
+        <w:pStyle w:val="Body"/>
+      </w:pPr>
+      <w:r>
+        <w:t>real</w:t>
+      </w:r>
+      <w:r>
+        <w:tab/>
+        <w:t>0m6.589s</w:t>
+      </w:r>
+    </w:p>
+    <w:p>
+      <w:pPr>
+        <w:pStyle w:val="Body"/>
+      </w:pPr>
+      <w:r>
+        <w:t>user</w:t>
+      </w:r>
+      <w:r>
+        <w:tab/>
+        <w:t>0m0.422s</w:t>
+      </w:r>
+    </w:p>
+    <w:p>
+      <w:pPr>
+        <w:pStyle w:val="Body"/>
+      </w:pPr>
+      <w:r>
+        <w:t>sys</w:t>
+      </w:r>
+      <w:r>
+        <w:tab/>
+        <w:t>0m1.351s</w:t>
+      </w:r>
+    </w:p>
+    <w:p>
+      <w:pPr>
+        <w:pStyle w:val="Body"/>
+      </w:pPr>
+    </w:p>
+    <w:p>
+      <w:pPr>
+        <w:pStyle w:val="Body"/>
+      </w:pPr>
+      <w:r>
+        <w:t>(sequential)</w:t>
+      </w:r>
+    </w:p>
+    <w:p>
+      <w:pPr>
+        <w:pStyle w:val="Body"/>
+      </w:pPr>
+      <w:r>
+        <w:t>p948@cs</w:t>
+      </w:r>
+      <w:proofErr w:type="gramStart"/>
+      <w:r>
+        <w:t>2:~</w:t>
+      </w:r>
+      <w:proofErr w:type="gramEnd"/>
+      <w:r>
+        <w:t>/</w:t>
+      </w:r>
+      <w:proofErr w:type="spellStart"/>
+      <w:r>
+        <w:t>MatMul</w:t>
+      </w:r>
+      <w:proofErr w:type="spellEnd"/>
+      <w:r>
+        <w:t>$ time ./</w:t>
+      </w:r>
+      <w:proofErr w:type="spellStart"/>
+      <w:r>
+        <w:t>ehashs</w:t>
+      </w:r>
+      <w:proofErr w:type="spellEnd"/>
+      <w:r>
+        <w:t xml:space="preserve"> 6385695050</w:t>
+      </w:r>
+    </w:p>
+    <w:p>
+      <w:pPr>
+        <w:pStyle w:val="Body"/>
+      </w:pPr>
+      <w:r>
+        <w:t xml:space="preserve"> hash input = 6385695050</w:t>
+      </w:r>
+    </w:p>
+    <w:p>
+      <w:pPr>
+        <w:pStyle w:val="Body"/>
+      </w:pPr>
+      <w:r>
+        <w:lastRenderedPageBreak/>
+        <w:t>The answer is: slow</w:t>
+      </w:r>
+    </w:p>
+    <w:p>
+      <w:pPr>
+        <w:pStyle w:val="Body"/>
+      </w:pPr>
+    </w:p>
+    <w:p>
+      <w:pPr>
+        <w:pStyle w:val="Body"/>
+      </w:pPr>
+      <w:r>
+        <w:t>real</w:t>
+      </w:r>
+      <w:r>
+        <w:tab/>
+        <w:t>1m24.532s</w:t>
+      </w:r>
+    </w:p>
+    <w:p>
+      <w:pPr>
+        <w:pStyle w:val="Body"/>
+      </w:pPr>
+      <w:r>
+        <w:t>user</w:t>
+      </w:r>
+      <w:r>
+        <w:tab/>
+        <w:t>0m0.555s</w:t>
+      </w:r>
+    </w:p>
+    <w:p>
+      <w:pPr>
+        <w:pStyle w:val="Body"/>
+        <w:rPr>
+          <w:rFonts w:hint="eastAsia"/>
+        </w:rPr>
+      </w:pPr>
+      <w:r>
+        <w:t>sys</w:t>
+      </w:r>
+      <w:r>
+        <w:tab/>
+        <w:t>0m1.714s</w:t>
+      </w:r>
     </w:p>
     <w:sectPr>
       <w:headerReference w:type="default" r:id="rId7"/>

</xml_diff>